<commit_message>
Ajout fichier livrables + deboggage dashboard (personal data)
</commit_message>
<xml_diff>
--- a/projet7_note_methodologique.docx
+++ b/projet7_note_methodologique.docx
@@ -4,7 +4,7 @@
   <w:body>
     <w:tbl>
       <w:tblPr>
-        <w:tblStyle w:val="TableGrid"/>
+        <w:tblStyle w:val="Grilledutableau"/>
         <w:tblW w:w="10490" w:type="dxa"/>
         <w:tblInd w:w="-714" w:type="dxa"/>
         <w:shd w:val="clear" w:color="auto" w:fill="E7E6E6" w:themeFill="background2"/>
@@ -46,7 +46,7 @@
     <w:p/>
     <w:p>
       <w:pPr>
-        <w:pStyle w:val="ListParagraph"/>
+        <w:pStyle w:val="Paragraphedeliste"/>
         <w:numPr>
           <w:ilvl w:val="0"/>
           <w:numId w:val="2"/>
@@ -67,13 +67,13 @@
     </w:p>
     <w:p>
       <w:pPr>
-        <w:pStyle w:val="ListParagraph"/>
-        <w:ind w:left="0"/>
-      </w:pPr>
-    </w:p>
-    <w:p>
-      <w:pPr>
-        <w:pStyle w:val="ListParagraph"/>
+        <w:pStyle w:val="Paragraphedeliste"/>
+        <w:ind w:left="0"/>
+      </w:pPr>
+    </w:p>
+    <w:p>
+      <w:pPr>
+        <w:pStyle w:val="Paragraphedeliste"/>
         <w:ind w:left="0"/>
         <w:jc w:val="both"/>
       </w:pPr>
@@ -83,14 +83,14 @@
     </w:p>
     <w:p>
       <w:pPr>
-        <w:pStyle w:val="ListParagraph"/>
-        <w:ind w:left="0"/>
-        <w:jc w:val="both"/>
-      </w:pPr>
-    </w:p>
-    <w:p>
-      <w:pPr>
-        <w:pStyle w:val="ListParagraph"/>
+        <w:pStyle w:val="Paragraphedeliste"/>
+        <w:ind w:left="0"/>
+        <w:jc w:val="both"/>
+      </w:pPr>
+    </w:p>
+    <w:p>
+      <w:pPr>
+        <w:pStyle w:val="Paragraphedeliste"/>
         <w:ind w:left="0"/>
         <w:jc w:val="both"/>
       </w:pPr>
@@ -109,7 +109,7 @@
     </w:p>
     <w:p>
       <w:pPr>
-        <w:pStyle w:val="ListParagraph"/>
+        <w:pStyle w:val="Paragraphedeliste"/>
         <w:numPr>
           <w:ilvl w:val="0"/>
           <w:numId w:val="3"/>
@@ -129,7 +129,7 @@
     </w:p>
     <w:p>
       <w:pPr>
-        <w:pStyle w:val="ListParagraph"/>
+        <w:pStyle w:val="Paragraphedeliste"/>
         <w:numPr>
           <w:ilvl w:val="0"/>
           <w:numId w:val="3"/>
@@ -137,26 +137,28 @@
         <w:ind w:left="696"/>
         <w:jc w:val="both"/>
       </w:pPr>
+      <w:proofErr w:type="gramStart"/>
       <w:r>
         <w:rPr>
           <w:rFonts w:ascii="Courier New" w:hAnsi="Courier New" w:cs="Courier New"/>
         </w:rPr>
         <w:t>y</w:t>
       </w:r>
+      <w:proofErr w:type="gramEnd"/>
       <w:r>
         <w:t> : vecteur des cibles</w:t>
       </w:r>
     </w:p>
     <w:p>
       <w:pPr>
-        <w:pStyle w:val="ListParagraph"/>
-        <w:ind w:left="0"/>
-        <w:jc w:val="both"/>
-      </w:pPr>
-    </w:p>
-    <w:p>
-      <w:pPr>
-        <w:pStyle w:val="ListParagraph"/>
+        <w:pStyle w:val="Paragraphedeliste"/>
+        <w:ind w:left="0"/>
+        <w:jc w:val="both"/>
+      </w:pPr>
+    </w:p>
+    <w:p>
+      <w:pPr>
+        <w:pStyle w:val="Paragraphedeliste"/>
         <w:ind w:left="0"/>
         <w:jc w:val="both"/>
       </w:pPr>
@@ -169,64 +171,84 @@
     </w:p>
     <w:p>
       <w:pPr>
-        <w:pStyle w:val="ListParagraph"/>
+        <w:pStyle w:val="Paragraphedeliste"/>
         <w:numPr>
           <w:ilvl w:val="0"/>
           <w:numId w:val="4"/>
         </w:numPr>
         <w:jc w:val="both"/>
       </w:pPr>
+      <w:proofErr w:type="spellStart"/>
       <w:r>
         <w:rPr>
           <w:rFonts w:ascii="Courier New" w:hAnsi="Courier New" w:cs="Courier New"/>
         </w:rPr>
         <w:t>X_fit</w:t>
       </w:r>
-      <w:r>
-        <w:rPr>
-          <w:rFonts w:ascii="Courier New" w:hAnsi="Courier New" w:cs="Courier New"/>
-        </w:rPr>
-        <w:t>, y_fit</w:t>
-      </w:r>
+      <w:proofErr w:type="spellEnd"/>
+      <w:r>
+        <w:rPr>
+          <w:rFonts w:ascii="Courier New" w:hAnsi="Courier New" w:cs="Courier New"/>
+        </w:rPr>
+        <w:t xml:space="preserve">, </w:t>
+      </w:r>
+      <w:proofErr w:type="spellStart"/>
+      <w:r>
+        <w:rPr>
+          <w:rFonts w:ascii="Courier New" w:hAnsi="Courier New" w:cs="Courier New"/>
+        </w:rPr>
+        <w:t>y_fit</w:t>
+      </w:r>
+      <w:proofErr w:type="spellEnd"/>
       <w:r>
         <w:t> : jeu de données servant à la sélection du modèle et des hyperparamètres</w:t>
       </w:r>
     </w:p>
     <w:p>
       <w:pPr>
-        <w:pStyle w:val="ListParagraph"/>
+        <w:pStyle w:val="Paragraphedeliste"/>
         <w:numPr>
           <w:ilvl w:val="0"/>
           <w:numId w:val="4"/>
         </w:numPr>
         <w:jc w:val="both"/>
       </w:pPr>
+      <w:proofErr w:type="spellStart"/>
       <w:r>
         <w:rPr>
           <w:rFonts w:ascii="Courier New" w:hAnsi="Courier New" w:cs="Courier New"/>
         </w:rPr>
         <w:t>X_eval</w:t>
       </w:r>
-      <w:r>
-        <w:rPr>
-          <w:rFonts w:ascii="Courier New" w:hAnsi="Courier New" w:cs="Courier New"/>
-        </w:rPr>
-        <w:t>, y_eval</w:t>
-      </w:r>
+      <w:proofErr w:type="spellEnd"/>
+      <w:r>
+        <w:rPr>
+          <w:rFonts w:ascii="Courier New" w:hAnsi="Courier New" w:cs="Courier New"/>
+        </w:rPr>
+        <w:t xml:space="preserve">, </w:t>
+      </w:r>
+      <w:proofErr w:type="spellStart"/>
+      <w:r>
+        <w:rPr>
+          <w:rFonts w:ascii="Courier New" w:hAnsi="Courier New" w:cs="Courier New"/>
+        </w:rPr>
+        <w:t>y_eval</w:t>
+      </w:r>
+      <w:proofErr w:type="spellEnd"/>
       <w:r>
         <w:t> : jeu de données servant à l’évaluation finale du modèle</w:t>
       </w:r>
     </w:p>
     <w:p>
       <w:pPr>
-        <w:pStyle w:val="ListParagraph"/>
-        <w:ind w:left="0"/>
-        <w:jc w:val="both"/>
-      </w:pPr>
-    </w:p>
-    <w:p>
-      <w:pPr>
-        <w:pStyle w:val="ListParagraph"/>
+        <w:pStyle w:val="Paragraphedeliste"/>
+        <w:ind w:left="0"/>
+        <w:jc w:val="both"/>
+      </w:pPr>
+    </w:p>
+    <w:p>
+      <w:pPr>
+        <w:pStyle w:val="Paragraphedeliste"/>
         <w:ind w:left="0"/>
         <w:jc w:val="both"/>
       </w:pPr>
@@ -260,12 +282,14 @@
       <w:r>
         <w:t xml:space="preserve"> sur les données </w:t>
       </w:r>
+      <w:proofErr w:type="spellStart"/>
       <w:r>
         <w:rPr>
           <w:rFonts w:ascii="Courier New" w:hAnsi="Courier New" w:cs="Courier New"/>
         </w:rPr>
         <w:t>X_fit</w:t>
       </w:r>
+      <w:proofErr w:type="spellEnd"/>
       <w:r>
         <w:t>, pour éviter la fuite des données</w:t>
       </w:r>
@@ -278,14 +302,14 @@
     </w:p>
     <w:p>
       <w:pPr>
-        <w:pStyle w:val="ListParagraph"/>
-        <w:ind w:left="0"/>
-        <w:jc w:val="both"/>
-      </w:pPr>
-    </w:p>
-    <w:p>
-      <w:pPr>
-        <w:pStyle w:val="ListParagraph"/>
+        <w:pStyle w:val="Paragraphedeliste"/>
+        <w:ind w:left="0"/>
+        <w:jc w:val="both"/>
+      </w:pPr>
+    </w:p>
+    <w:p>
+      <w:pPr>
+        <w:pStyle w:val="Paragraphedeliste"/>
         <w:ind w:left="0"/>
         <w:jc w:val="both"/>
       </w:pPr>
@@ -295,6 +319,7 @@
       <w:r>
         <w:t xml:space="preserve"> l’apprentissage du modèle, nous avons procédé à l’équilibrage des classes par sous-échantillonnage (</w:t>
       </w:r>
+      <w:proofErr w:type="spellStart"/>
       <w:r>
         <w:rPr>
           <w:i/>
@@ -302,20 +327,21 @@
         </w:rPr>
         <w:t>downsampling</w:t>
       </w:r>
+      <w:proofErr w:type="spellEnd"/>
       <w:r>
         <w:t>) de la classe majoritaire.</w:t>
       </w:r>
     </w:p>
     <w:p>
       <w:pPr>
-        <w:pStyle w:val="ListParagraph"/>
-        <w:ind w:left="0"/>
-        <w:jc w:val="both"/>
-      </w:pPr>
-    </w:p>
-    <w:p>
-      <w:pPr>
-        <w:pStyle w:val="ListParagraph"/>
+        <w:pStyle w:val="Paragraphedeliste"/>
+        <w:ind w:left="0"/>
+        <w:jc w:val="both"/>
+      </w:pPr>
+    </w:p>
+    <w:p>
+      <w:pPr>
+        <w:pStyle w:val="Paragraphedeliste"/>
         <w:ind w:left="0"/>
         <w:jc w:val="both"/>
       </w:pPr>
@@ -331,12 +357,28 @@
       <w:r>
         <w:t>aléatoire échantillon de 5'000 demandes de crédit dans le jeu (</w:t>
       </w:r>
-      <w:r>
-        <w:rPr>
-          <w:rFonts w:ascii="Courier New" w:hAnsi="Courier New" w:cs="Courier New"/>
-        </w:rPr>
-        <w:t>X_fit, y_fit</w:t>
-      </w:r>
+      <w:proofErr w:type="spellStart"/>
+      <w:r>
+        <w:rPr>
+          <w:rFonts w:ascii="Courier New" w:hAnsi="Courier New" w:cs="Courier New"/>
+        </w:rPr>
+        <w:t>X_fit</w:t>
+      </w:r>
+      <w:proofErr w:type="spellEnd"/>
+      <w:r>
+        <w:rPr>
+          <w:rFonts w:ascii="Courier New" w:hAnsi="Courier New" w:cs="Courier New"/>
+        </w:rPr>
+        <w:t xml:space="preserve">, </w:t>
+      </w:r>
+      <w:proofErr w:type="spellStart"/>
+      <w:r>
+        <w:rPr>
+          <w:rFonts w:ascii="Courier New" w:hAnsi="Courier New" w:cs="Courier New"/>
+        </w:rPr>
+        <w:t>y_fit</w:t>
+      </w:r>
+      <w:proofErr w:type="spellEnd"/>
       <w:r>
         <w:t>) pour accélérer l</w:t>
       </w:r>
@@ -352,7 +394,7 @@
     </w:p>
     <w:p>
       <w:pPr>
-        <w:pStyle w:val="ListParagraph"/>
+        <w:pStyle w:val="Paragraphedeliste"/>
         <w:ind w:left="0"/>
         <w:jc w:val="both"/>
       </w:pPr>
@@ -409,28 +451,64 @@
       <w:r>
         <w:t xml:space="preserve"> d’optimisation discrète </w:t>
       </w:r>
+      <w:proofErr w:type="spellStart"/>
       <w:r>
         <w:rPr>
           <w:i/>
           <w:iCs/>
         </w:rPr>
-        <w:t>Tree of Parzen Estimators</w:t>
-      </w:r>
-      <w:r>
+        <w:t>Tree</w:t>
+      </w:r>
+      <w:proofErr w:type="spellEnd"/>
+      <w:r>
+        <w:rPr>
+          <w:i/>
+          <w:iCs/>
+        </w:rPr>
+        <w:t xml:space="preserve"> of </w:t>
+      </w:r>
+      <w:proofErr w:type="spellStart"/>
+      <w:r>
+        <w:rPr>
+          <w:i/>
+          <w:iCs/>
+        </w:rPr>
+        <w:t>Parzen</w:t>
+      </w:r>
+      <w:proofErr w:type="spellEnd"/>
+      <w:r>
+        <w:rPr>
+          <w:i/>
+          <w:iCs/>
+        </w:rPr>
         <w:t xml:space="preserve"> </w:t>
       </w:r>
+      <w:proofErr w:type="spellStart"/>
+      <w:r>
+        <w:rPr>
+          <w:i/>
+          <w:iCs/>
+        </w:rPr>
+        <w:t>Estimators</w:t>
+      </w:r>
+      <w:proofErr w:type="spellEnd"/>
+      <w:r>
+        <w:t xml:space="preserve"> </w:t>
+      </w:r>
       <w:r>
         <w:t>(TPE)</w:t>
       </w:r>
       <w:r>
         <w:t xml:space="preserve"> implémentée dans la librairie </w:t>
       </w:r>
+      <w:proofErr w:type="spellStart"/>
       <w:r>
         <w:rPr>
           <w:rFonts w:ascii="Courier New" w:hAnsi="Courier New" w:cs="Courier New"/>
         </w:rPr>
         <w:t>Hyperopt</w:t>
       </w:r>
+      <w:proofErr w:type="spellEnd"/>
       <w:r>
         <w:t>.</w:t>
       </w:r>
@@ -529,7 +607,7 @@
     </w:p>
     <w:p>
       <w:pPr>
-        <w:pStyle w:val="ListParagraph"/>
+        <w:pStyle w:val="Paragraphedeliste"/>
         <w:numPr>
           <w:ilvl w:val="0"/>
           <w:numId w:val="5"/>
@@ -546,14 +624,30 @@
         <w:rPr>
           <w:rFonts w:ascii="Courier New" w:hAnsi="Courier New" w:cs="Courier New"/>
         </w:rPr>
-        <w:t>(s</w:t>
-      </w:r>
-      <w:r>
-        <w:rPr>
-          <w:rFonts w:ascii="Courier New" w:hAnsi="Courier New" w:cs="Courier New"/>
-        </w:rPr>
-        <w:t>klearn.naive_bayes.GaussianNB</w:t>
-      </w:r>
+        <w:t>(</w:t>
+      </w:r>
+      <w:proofErr w:type="spellStart"/>
+      <w:proofErr w:type="gramStart"/>
+      <w:r>
+        <w:rPr>
+          <w:rFonts w:ascii="Courier New" w:hAnsi="Courier New" w:cs="Courier New"/>
+        </w:rPr>
+        <w:t>s</w:t>
+      </w:r>
+      <w:r>
+        <w:rPr>
+          <w:rFonts w:ascii="Courier New" w:hAnsi="Courier New" w:cs="Courier New"/>
+        </w:rPr>
+        <w:t>klearn.naive</w:t>
+      </w:r>
+      <w:proofErr w:type="gramEnd"/>
+      <w:r>
+        <w:rPr>
+          <w:rFonts w:ascii="Courier New" w:hAnsi="Courier New" w:cs="Courier New"/>
+        </w:rPr>
+        <w:t>_bayes.GaussianNB</w:t>
+      </w:r>
+      <w:proofErr w:type="spellEnd"/>
       <w:r>
         <w:rPr>
           <w:rFonts w:ascii="Courier New" w:hAnsi="Courier New" w:cs="Courier New"/>
@@ -563,15 +657,15 @@
     </w:p>
     <w:p>
       <w:pPr>
-        <w:pStyle w:val="ListParagraph"/>
-        <w:rPr>
-          <w:rFonts w:ascii="Courier New" w:hAnsi="Courier New" w:cs="Courier New"/>
-        </w:rPr>
-      </w:pPr>
-    </w:p>
-    <w:p>
-      <w:pPr>
-        <w:pStyle w:val="ListParagraph"/>
+        <w:pStyle w:val="Paragraphedeliste"/>
+        <w:rPr>
+          <w:rFonts w:ascii="Courier New" w:hAnsi="Courier New" w:cs="Courier New"/>
+        </w:rPr>
+      </w:pPr>
+    </w:p>
+    <w:p>
+      <w:pPr>
+        <w:pStyle w:val="Paragraphedeliste"/>
         <w:numPr>
           <w:ilvl w:val="0"/>
           <w:numId w:val="5"/>
@@ -589,12 +683,14 @@
         </w:rPr>
         <w:t>(</w:t>
       </w:r>
+      <w:proofErr w:type="spellStart"/>
       <w:r>
         <w:rPr>
           <w:rFonts w:ascii="Courier New" w:hAnsi="Courier New" w:cs="Courier New"/>
         </w:rPr>
         <w:t>sklearn.svm.SVC</w:t>
       </w:r>
+      <w:proofErr w:type="spellEnd"/>
       <w:r>
         <w:rPr>
           <w:rFonts w:ascii="Courier New" w:hAnsi="Courier New" w:cs="Courier New"/>
@@ -665,7 +761,7 @@
     </w:p>
     <w:p>
       <w:pPr>
-        <w:pStyle w:val="ListParagraph"/>
+        <w:pStyle w:val="Paragraphedeliste"/>
         <w:numPr>
           <w:ilvl w:val="0"/>
           <w:numId w:val="5"/>
@@ -683,12 +779,22 @@
         </w:rPr>
         <w:t>(</w:t>
       </w:r>
-      <w:r>
-        <w:rPr>
-          <w:rFonts w:ascii="Courier New" w:hAnsi="Courier New" w:cs="Courier New"/>
-        </w:rPr>
-        <w:t>sklearn.ensemble.forest.RandomForestClassifier</w:t>
-      </w:r>
+      <w:proofErr w:type="spellStart"/>
+      <w:proofErr w:type="gramStart"/>
+      <w:r>
+        <w:rPr>
+          <w:rFonts w:ascii="Courier New" w:hAnsi="Courier New" w:cs="Courier New"/>
+        </w:rPr>
+        <w:t>sklearn.ensemble</w:t>
+      </w:r>
+      <w:proofErr w:type="gramEnd"/>
+      <w:r>
+        <w:rPr>
+          <w:rFonts w:ascii="Courier New" w:hAnsi="Courier New" w:cs="Courier New"/>
+        </w:rPr>
+        <w:t>.forest.RandomForestClassifier</w:t>
+      </w:r>
+      <w:proofErr w:type="spellEnd"/>
       <w:r>
         <w:rPr>
           <w:rFonts w:ascii="Courier New" w:hAnsi="Courier New" w:cs="Courier New"/>
@@ -759,7 +865,7 @@
     </w:p>
     <w:p>
       <w:pPr>
-        <w:pStyle w:val="ListParagraph"/>
+        <w:pStyle w:val="Paragraphedeliste"/>
         <w:numPr>
           <w:ilvl w:val="0"/>
           <w:numId w:val="5"/>
@@ -777,12 +883,22 @@
         </w:rPr>
         <w:t>(</w:t>
       </w:r>
-      <w:r>
-        <w:rPr>
-          <w:rFonts w:ascii="Courier New" w:hAnsi="Courier New" w:cs="Courier New"/>
-        </w:rPr>
-        <w:t>sklearn.linear_model.LogisticRegression</w:t>
-      </w:r>
+      <w:proofErr w:type="spellStart"/>
+      <w:proofErr w:type="gramStart"/>
+      <w:r>
+        <w:rPr>
+          <w:rFonts w:ascii="Courier New" w:hAnsi="Courier New" w:cs="Courier New"/>
+        </w:rPr>
+        <w:t>sklearn.linear</w:t>
+      </w:r>
+      <w:proofErr w:type="gramEnd"/>
+      <w:r>
+        <w:rPr>
+          <w:rFonts w:ascii="Courier New" w:hAnsi="Courier New" w:cs="Courier New"/>
+        </w:rPr>
+        <w:t>_model.LogisticRegression</w:t>
+      </w:r>
+      <w:proofErr w:type="spellEnd"/>
       <w:r>
         <w:rPr>
           <w:rFonts w:ascii="Courier New" w:hAnsi="Courier New" w:cs="Courier New"/>
@@ -867,7 +983,7 @@
     </w:p>
     <w:p>
       <w:pPr>
-        <w:pStyle w:val="ListParagraph"/>
+        <w:pStyle w:val="Paragraphedeliste"/>
         <w:numPr>
           <w:ilvl w:val="0"/>
           <w:numId w:val="5"/>
@@ -876,8 +992,15 @@
           <w:rFonts w:ascii="Courier New" w:hAnsi="Courier New" w:cs="Courier New"/>
         </w:rPr>
       </w:pPr>
-      <w:r>
-        <w:t xml:space="preserve">kNN </w:t>
+      <w:proofErr w:type="spellStart"/>
+      <w:proofErr w:type="gramStart"/>
+      <w:r>
+        <w:t>kNN</w:t>
+      </w:r>
+      <w:proofErr w:type="spellEnd"/>
+      <w:proofErr w:type="gramEnd"/>
+      <w:r>
+        <w:t xml:space="preserve"> </w:t>
       </w:r>
       <w:r>
         <w:rPr>
@@ -885,12 +1008,14 @@
         </w:rPr>
         <w:t>(</w:t>
       </w:r>
+      <w:proofErr w:type="spellStart"/>
       <w:r>
         <w:rPr>
           <w:rFonts w:ascii="Courier New" w:hAnsi="Courier New" w:cs="Courier New"/>
         </w:rPr>
         <w:t>sklearn.neighbors.KNeighborsClassifier</w:t>
       </w:r>
+      <w:proofErr w:type="spellEnd"/>
       <w:r>
         <w:rPr>
           <w:rFonts w:ascii="Courier New" w:hAnsi="Courier New" w:cs="Courier New"/>
@@ -949,13 +1074,71 @@
     </w:p>
     <w:p>
       <w:pPr>
-        <w:pStyle w:val="ListParagraph"/>
-        <w:ind w:left="0"/>
-      </w:pPr>
-    </w:p>
-    <w:p>
-      <w:pPr>
-        <w:pStyle w:val="ListParagraph"/>
+        <w:pStyle w:val="Paragraphedeliste"/>
+        <w:ind w:left="0"/>
+      </w:pPr>
+    </w:p>
+    <w:p>
+      <w:pPr>
+        <w:pStyle w:val="Paragraphedeliste"/>
+        <w:ind w:left="0"/>
+      </w:pPr>
+      <w:r>
+        <w:rPr>
+          <w:noProof/>
+        </w:rPr>
+        <w:drawing>
+          <wp:inline distT="0" distB="0" distL="0" distR="0" wp14:anchorId="2812F88A" wp14:editId="3A1E14AE">
+            <wp:extent cx="5760720" cy="2757170"/>
+            <wp:effectExtent l="0" t="0" r="0" b="5080"/>
+            <wp:docPr id="8" name="Image 8"/>
+            <wp:cNvGraphicFramePr>
+              <a:graphicFrameLocks xmlns:a="http://schemas.openxmlformats.org/drawingml/2006/main" noChangeAspect="1"/>
+            </wp:cNvGraphicFramePr>
+            <a:graphic xmlns:a="http://schemas.openxmlformats.org/drawingml/2006/main">
+              <a:graphicData uri="http://schemas.openxmlformats.org/drawingml/2006/picture">
+                <pic:pic xmlns:pic="http://schemas.openxmlformats.org/drawingml/2006/picture">
+                  <pic:nvPicPr>
+                    <pic:cNvPr id="8" name="hyperparameters.png"/>
+                    <pic:cNvPicPr/>
+                  </pic:nvPicPr>
+                  <pic:blipFill>
+                    <a:blip r:embed="rId12" cstate="print">
+                      <a:extLst>
+                        <a:ext uri="{28A0092B-C50C-407E-A947-70E740481C1C}">
+                          <a14:useLocalDpi xmlns:a14="http://schemas.microsoft.com/office/drawing/2010/main" val="0"/>
+                        </a:ext>
+                      </a:extLst>
+                    </a:blip>
+                    <a:stretch>
+                      <a:fillRect/>
+                    </a:stretch>
+                  </pic:blipFill>
+                  <pic:spPr>
+                    <a:xfrm>
+                      <a:off x="0" y="0"/>
+                      <a:ext cx="5760720" cy="2757170"/>
+                    </a:xfrm>
+                    <a:prstGeom prst="rect">
+                      <a:avLst/>
+                    </a:prstGeom>
+                  </pic:spPr>
+                </pic:pic>
+              </a:graphicData>
+            </a:graphic>
+          </wp:inline>
+        </w:drawing>
+      </w:r>
+    </w:p>
+    <w:p>
+      <w:pPr>
+        <w:pStyle w:val="Paragraphedeliste"/>
+        <w:ind w:left="0"/>
+      </w:pPr>
+    </w:p>
+    <w:p>
+      <w:pPr>
+        <w:pStyle w:val="Paragraphedeliste"/>
         <w:numPr>
           <w:ilvl w:val="0"/>
           <w:numId w:val="2"/>
@@ -976,13 +1159,13 @@
     </w:p>
     <w:p>
       <w:pPr>
-        <w:pStyle w:val="ListParagraph"/>
-        <w:ind w:left="0"/>
-      </w:pPr>
-    </w:p>
-    <w:p>
-      <w:pPr>
-        <w:pStyle w:val="ListParagraph"/>
+        <w:pStyle w:val="Paragraphedeliste"/>
+        <w:ind w:left="0"/>
+      </w:pPr>
+    </w:p>
+    <w:p>
+      <w:pPr>
+        <w:pStyle w:val="Paragraphedeliste"/>
         <w:numPr>
           <w:ilvl w:val="0"/>
           <w:numId w:val="8"/>
@@ -1004,13 +1187,13 @@
     </w:p>
     <w:p>
       <w:pPr>
-        <w:pStyle w:val="ListParagraph"/>
-        <w:ind w:left="0"/>
-      </w:pPr>
-    </w:p>
-    <w:p>
-      <w:pPr>
-        <w:pStyle w:val="ListParagraph"/>
+        <w:pStyle w:val="Paragraphedeliste"/>
+        <w:ind w:left="0"/>
+      </w:pPr>
+    </w:p>
+    <w:p>
+      <w:pPr>
+        <w:pStyle w:val="Paragraphedeliste"/>
         <w:ind w:left="0"/>
         <w:jc w:val="both"/>
       </w:pPr>
@@ -1038,14 +1221,14 @@
     </w:p>
     <w:p>
       <w:pPr>
-        <w:pStyle w:val="ListParagraph"/>
-        <w:ind w:left="0"/>
-        <w:jc w:val="both"/>
-      </w:pPr>
-    </w:p>
-    <w:p>
-      <w:pPr>
-        <w:pStyle w:val="ListParagraph"/>
+        <w:pStyle w:val="Paragraphedeliste"/>
+        <w:ind w:left="0"/>
+        <w:jc w:val="both"/>
+      </w:pPr>
+    </w:p>
+    <w:p>
+      <w:pPr>
+        <w:pStyle w:val="Paragraphedeliste"/>
         <w:ind w:left="0"/>
         <w:jc w:val="both"/>
       </w:pPr>
@@ -1070,14 +1253,14 @@
     </w:p>
     <w:p>
       <w:pPr>
-        <w:pStyle w:val="ListParagraph"/>
-        <w:ind w:left="0"/>
-        <w:jc w:val="both"/>
-      </w:pPr>
-    </w:p>
-    <w:p>
-      <w:pPr>
-        <w:pStyle w:val="ListParagraph"/>
+        <w:pStyle w:val="Paragraphedeliste"/>
+        <w:ind w:left="0"/>
+        <w:jc w:val="both"/>
+      </w:pPr>
+    </w:p>
+    <w:p>
+      <w:pPr>
+        <w:pStyle w:val="Paragraphedeliste"/>
         <w:ind w:left="0"/>
         <w:jc w:val="both"/>
         <w:rPr>
@@ -1090,32 +1273,82 @@
           <w:rFonts w:ascii="Courier New" w:hAnsi="Courier New" w:cs="Courier New"/>
           <w:lang w:val="en-ZA"/>
         </w:rPr>
-        <w:t>'criterion':    hp.choice('rf_criterion', ["gini", "entropy"])</w:t>
-      </w:r>
-    </w:p>
-    <w:p>
-      <w:pPr>
-        <w:pStyle w:val="ListParagraph"/>
-        <w:ind w:left="0"/>
-        <w:jc w:val="both"/>
-        <w:rPr>
+        <w:t xml:space="preserve">'criterion':    </w:t>
+      </w:r>
+      <w:proofErr w:type="spellStart"/>
+      <w:proofErr w:type="gramStart"/>
+      <w:r>
+        <w:rPr>
+          <w:rFonts w:ascii="Courier New" w:hAnsi="Courier New" w:cs="Courier New"/>
           <w:lang w:val="en-ZA"/>
         </w:rPr>
-      </w:pPr>
-    </w:p>
-    <w:p>
-      <w:pPr>
-        <w:pStyle w:val="ListParagraph"/>
-        <w:ind w:left="0"/>
-        <w:jc w:val="both"/>
-        <w:rPr>
+        <w:t>hp.choice</w:t>
+      </w:r>
+      <w:proofErr w:type="spellEnd"/>
+      <w:proofErr w:type="gramEnd"/>
+      <w:r>
+        <w:rPr>
+          <w:rFonts w:ascii="Courier New" w:hAnsi="Courier New" w:cs="Courier New"/>
           <w:lang w:val="en-ZA"/>
         </w:rPr>
-      </w:pPr>
-    </w:p>
-    <w:p>
-      <w:pPr>
-        <w:pStyle w:val="ListParagraph"/>
+        <w:t>('</w:t>
+      </w:r>
+      <w:proofErr w:type="spellStart"/>
+      <w:r>
+        <w:rPr>
+          <w:rFonts w:ascii="Courier New" w:hAnsi="Courier New" w:cs="Courier New"/>
+          <w:lang w:val="en-ZA"/>
+        </w:rPr>
+        <w:t>rf_criterion</w:t>
+      </w:r>
+      <w:proofErr w:type="spellEnd"/>
+      <w:r>
+        <w:rPr>
+          <w:rFonts w:ascii="Courier New" w:hAnsi="Courier New" w:cs="Courier New"/>
+          <w:lang w:val="en-ZA"/>
+        </w:rPr>
+        <w:t>', ["</w:t>
+      </w:r>
+      <w:proofErr w:type="spellStart"/>
+      <w:r>
+        <w:rPr>
+          <w:rFonts w:ascii="Courier New" w:hAnsi="Courier New" w:cs="Courier New"/>
+          <w:lang w:val="en-ZA"/>
+        </w:rPr>
+        <w:t>gini</w:t>
+      </w:r>
+      <w:proofErr w:type="spellEnd"/>
+      <w:r>
+        <w:rPr>
+          <w:rFonts w:ascii="Courier New" w:hAnsi="Courier New" w:cs="Courier New"/>
+          <w:lang w:val="en-ZA"/>
+        </w:rPr>
+        <w:t>", "entropy"])</w:t>
+      </w:r>
+    </w:p>
+    <w:p>
+      <w:pPr>
+        <w:pStyle w:val="Paragraphedeliste"/>
+        <w:ind w:left="0"/>
+        <w:jc w:val="both"/>
+        <w:rPr>
+          <w:lang w:val="en-ZA"/>
+        </w:rPr>
+      </w:pPr>
+    </w:p>
+    <w:p>
+      <w:pPr>
+        <w:pStyle w:val="Paragraphedeliste"/>
+        <w:ind w:left="0"/>
+        <w:jc w:val="both"/>
+        <w:rPr>
+          <w:lang w:val="en-ZA"/>
+        </w:rPr>
+      </w:pPr>
+    </w:p>
+    <w:p>
+      <w:pPr>
+        <w:pStyle w:val="Paragraphedeliste"/>
         <w:ind w:left="0"/>
         <w:jc w:val="both"/>
       </w:pPr>
@@ -1146,19 +1379,19 @@
     </w:p>
     <w:p>
       <w:pPr>
-        <w:pStyle w:val="ListParagraph"/>
-        <w:ind w:left="0"/>
-      </w:pPr>
-    </w:p>
-    <w:p>
-      <w:pPr>
-        <w:pStyle w:val="ListParagraph"/>
-        <w:ind w:left="0"/>
-      </w:pPr>
-    </w:p>
-    <w:p>
-      <w:pPr>
-        <w:pStyle w:val="ListParagraph"/>
+        <w:pStyle w:val="Paragraphedeliste"/>
+        <w:ind w:left="0"/>
+      </w:pPr>
+    </w:p>
+    <w:p>
+      <w:pPr>
+        <w:pStyle w:val="Paragraphedeliste"/>
+        <w:ind w:left="0"/>
+      </w:pPr>
+    </w:p>
+    <w:p>
+      <w:pPr>
+        <w:pStyle w:val="Paragraphedeliste"/>
         <w:numPr>
           <w:ilvl w:val="0"/>
           <w:numId w:val="8"/>
@@ -1196,13 +1429,13 @@
     </w:p>
     <w:p>
       <w:pPr>
-        <w:pStyle w:val="ListParagraph"/>
-        <w:ind w:left="0"/>
-      </w:pPr>
-    </w:p>
-    <w:p>
-      <w:pPr>
-        <w:pStyle w:val="ListParagraph"/>
+        <w:pStyle w:val="Paragraphedeliste"/>
+        <w:ind w:left="0"/>
+      </w:pPr>
+    </w:p>
+    <w:p>
+      <w:pPr>
+        <w:pStyle w:val="Paragraphedeliste"/>
         <w:ind w:left="0"/>
         <w:jc w:val="both"/>
       </w:pPr>
@@ -1227,18 +1460,19 @@
     </w:p>
     <w:p>
       <w:pPr>
-        <w:pStyle w:val="ListParagraph"/>
-        <w:ind w:left="0"/>
-        <w:jc w:val="both"/>
-      </w:pPr>
-    </w:p>
-    <w:p>
-      <w:pPr>
-        <w:pStyle w:val="ListParagraph"/>
-        <w:ind w:left="0"/>
-        <w:jc w:val="both"/>
-      </w:pPr>
-      <w:r>
+        <w:pStyle w:val="Paragraphedeliste"/>
+        <w:ind w:left="0"/>
+        <w:jc w:val="both"/>
+      </w:pPr>
+    </w:p>
+    <w:p>
+      <w:pPr>
+        <w:pStyle w:val="Paragraphedeliste"/>
+        <w:ind w:left="0"/>
+        <w:jc w:val="both"/>
+      </w:pPr>
+      <w:r>
+        <w:lastRenderedPageBreak/>
         <w:t xml:space="preserve">Certains modèles </w:t>
       </w:r>
       <w:r>
@@ -1265,13 +1499,13 @@
     </w:p>
     <w:p>
       <w:pPr>
-        <w:pStyle w:val="ListParagraph"/>
-        <w:ind w:left="0"/>
-      </w:pPr>
-    </w:p>
-    <w:p>
-      <w:pPr>
-        <w:pStyle w:val="ListParagraph"/>
+        <w:pStyle w:val="Paragraphedeliste"/>
+        <w:ind w:left="0"/>
+      </w:pPr>
+    </w:p>
+    <w:p>
+      <w:pPr>
+        <w:pStyle w:val="Paragraphedeliste"/>
         <w:ind w:left="0"/>
         <w:rPr>
           <w:rFonts w:ascii="Courier New" w:hAnsi="Courier New" w:cs="Courier New"/>
@@ -1287,8 +1521,9 @@
           <w:szCs w:val="20"/>
           <w:lang w:val="en-ZA"/>
         </w:rPr>
-        <w:t>'solver'</w:t>
-      </w:r>
+        <w:t>'solver</w:t>
+      </w:r>
+      <w:proofErr w:type="gramStart"/>
       <w:r>
         <w:rPr>
           <w:rFonts w:ascii="Courier New" w:hAnsi="Courier New" w:cs="Courier New"/>
@@ -1296,7 +1531,7 @@
           <w:szCs w:val="20"/>
           <w:lang w:val="en-ZA"/>
         </w:rPr>
-        <w:t xml:space="preserve"> </w:t>
+        <w:t>'</w:t>
       </w:r>
       <w:r>
         <w:rPr>
@@ -1305,30 +1540,129 @@
           <w:szCs w:val="20"/>
           <w:lang w:val="en-ZA"/>
         </w:rPr>
-        <w:t>: hp.choice('logit_solver', ['newton-cg', 'lbfgs', 'liblinear']),</w:t>
-      </w:r>
-    </w:p>
-    <w:p>
-      <w:pPr>
-        <w:pStyle w:val="ListParagraph"/>
-        <w:ind w:left="0"/>
-        <w:rPr>
+        <w:t xml:space="preserve"> </w:t>
+      </w:r>
+      <w:r>
+        <w:rPr>
+          <w:rFonts w:ascii="Courier New" w:hAnsi="Courier New" w:cs="Courier New"/>
+          <w:sz w:val="20"/>
+          <w:szCs w:val="20"/>
           <w:lang w:val="en-ZA"/>
         </w:rPr>
-      </w:pPr>
-    </w:p>
-    <w:p>
-      <w:pPr>
-        <w:pStyle w:val="ListParagraph"/>
-        <w:ind w:left="0"/>
-        <w:rPr>
+        <w:t>:</w:t>
+      </w:r>
+      <w:proofErr w:type="gramEnd"/>
+      <w:r>
+        <w:rPr>
+          <w:rFonts w:ascii="Courier New" w:hAnsi="Courier New" w:cs="Courier New"/>
+          <w:sz w:val="20"/>
+          <w:szCs w:val="20"/>
           <w:lang w:val="en-ZA"/>
         </w:rPr>
-      </w:pPr>
-    </w:p>
-    <w:p>
-      <w:pPr>
-        <w:pStyle w:val="ListParagraph"/>
+        <w:t xml:space="preserve"> </w:t>
+      </w:r>
+      <w:proofErr w:type="spellStart"/>
+      <w:r>
+        <w:rPr>
+          <w:rFonts w:ascii="Courier New" w:hAnsi="Courier New" w:cs="Courier New"/>
+          <w:sz w:val="20"/>
+          <w:szCs w:val="20"/>
+          <w:lang w:val="en-ZA"/>
+        </w:rPr>
+        <w:t>hp.choice</w:t>
+      </w:r>
+      <w:proofErr w:type="spellEnd"/>
+      <w:r>
+        <w:rPr>
+          <w:rFonts w:ascii="Courier New" w:hAnsi="Courier New" w:cs="Courier New"/>
+          <w:sz w:val="20"/>
+          <w:szCs w:val="20"/>
+          <w:lang w:val="en-ZA"/>
+        </w:rPr>
+        <w:t>('</w:t>
+      </w:r>
+      <w:proofErr w:type="spellStart"/>
+      <w:r>
+        <w:rPr>
+          <w:rFonts w:ascii="Courier New" w:hAnsi="Courier New" w:cs="Courier New"/>
+          <w:sz w:val="20"/>
+          <w:szCs w:val="20"/>
+          <w:lang w:val="en-ZA"/>
+        </w:rPr>
+        <w:t>logit_solver</w:t>
+      </w:r>
+      <w:proofErr w:type="spellEnd"/>
+      <w:r>
+        <w:rPr>
+          <w:rFonts w:ascii="Courier New" w:hAnsi="Courier New" w:cs="Courier New"/>
+          <w:sz w:val="20"/>
+          <w:szCs w:val="20"/>
+          <w:lang w:val="en-ZA"/>
+        </w:rPr>
+        <w:t>', ['newton-cg', '</w:t>
+      </w:r>
+      <w:proofErr w:type="spellStart"/>
+      <w:r>
+        <w:rPr>
+          <w:rFonts w:ascii="Courier New" w:hAnsi="Courier New" w:cs="Courier New"/>
+          <w:sz w:val="20"/>
+          <w:szCs w:val="20"/>
+          <w:lang w:val="en-ZA"/>
+        </w:rPr>
+        <w:t>lbfgs</w:t>
+      </w:r>
+      <w:proofErr w:type="spellEnd"/>
+      <w:r>
+        <w:rPr>
+          <w:rFonts w:ascii="Courier New" w:hAnsi="Courier New" w:cs="Courier New"/>
+          <w:sz w:val="20"/>
+          <w:szCs w:val="20"/>
+          <w:lang w:val="en-ZA"/>
+        </w:rPr>
+        <w:t>', '</w:t>
+      </w:r>
+      <w:proofErr w:type="spellStart"/>
+      <w:r>
+        <w:rPr>
+          <w:rFonts w:ascii="Courier New" w:hAnsi="Courier New" w:cs="Courier New"/>
+          <w:sz w:val="20"/>
+          <w:szCs w:val="20"/>
+          <w:lang w:val="en-ZA"/>
+        </w:rPr>
+        <w:t>liblinear</w:t>
+      </w:r>
+      <w:proofErr w:type="spellEnd"/>
+      <w:r>
+        <w:rPr>
+          <w:rFonts w:ascii="Courier New" w:hAnsi="Courier New" w:cs="Courier New"/>
+          <w:sz w:val="20"/>
+          <w:szCs w:val="20"/>
+          <w:lang w:val="en-ZA"/>
+        </w:rPr>
+        <w:t>']),</w:t>
+      </w:r>
+    </w:p>
+    <w:p>
+      <w:pPr>
+        <w:pStyle w:val="Paragraphedeliste"/>
+        <w:ind w:left="0"/>
+        <w:rPr>
+          <w:lang w:val="en-ZA"/>
+        </w:rPr>
+      </w:pPr>
+    </w:p>
+    <w:p>
+      <w:pPr>
+        <w:pStyle w:val="Paragraphedeliste"/>
+        <w:ind w:left="0"/>
+        <w:rPr>
+          <w:lang w:val="en-ZA"/>
+        </w:rPr>
+      </w:pPr>
+    </w:p>
+    <w:p>
+      <w:pPr>
+        <w:pStyle w:val="Paragraphedeliste"/>
         <w:numPr>
           <w:ilvl w:val="0"/>
           <w:numId w:val="8"/>
@@ -1350,19 +1684,20 @@
     </w:p>
     <w:p>
       <w:pPr>
-        <w:pStyle w:val="ListParagraph"/>
-        <w:ind w:left="0"/>
-      </w:pPr>
-    </w:p>
-    <w:p>
-      <w:pPr>
-        <w:pStyle w:val="ListParagraph"/>
+        <w:pStyle w:val="Paragraphedeliste"/>
+        <w:ind w:left="0"/>
+      </w:pPr>
+    </w:p>
+    <w:p>
+      <w:pPr>
+        <w:pStyle w:val="Paragraphedeliste"/>
         <w:ind w:left="0"/>
         <w:jc w:val="both"/>
       </w:pPr>
       <w:r>
         <w:t xml:space="preserve">Les classes cibles du jeu de données initial sont très déséquilibrées (plus de 90% des crédits sont remboursés sans défaut). Cela rend la métrique </w:t>
       </w:r>
+      <w:proofErr w:type="spellStart"/>
       <w:r>
         <w:rPr>
           <w:i/>
@@ -1370,20 +1705,21 @@
         </w:rPr>
         <w:t>accuracy</w:t>
       </w:r>
+      <w:proofErr w:type="spellEnd"/>
       <w:r>
         <w:t xml:space="preserve"> peu pertinente.</w:t>
       </w:r>
     </w:p>
     <w:p>
       <w:pPr>
-        <w:pStyle w:val="ListParagraph"/>
-        <w:ind w:left="0"/>
-        <w:jc w:val="both"/>
-      </w:pPr>
-    </w:p>
-    <w:p>
-      <w:pPr>
-        <w:pStyle w:val="ListParagraph"/>
+        <w:pStyle w:val="Paragraphedeliste"/>
+        <w:ind w:left="0"/>
+        <w:jc w:val="both"/>
+      </w:pPr>
+    </w:p>
+    <w:p>
+      <w:pPr>
+        <w:pStyle w:val="Paragraphedeliste"/>
         <w:ind w:left="0"/>
         <w:jc w:val="both"/>
       </w:pPr>
@@ -1418,14 +1754,14 @@
     </w:p>
     <w:p>
       <w:pPr>
-        <w:pStyle w:val="ListParagraph"/>
-        <w:ind w:left="0"/>
-        <w:jc w:val="both"/>
-      </w:pPr>
-    </w:p>
-    <w:p>
-      <w:pPr>
-        <w:pStyle w:val="ListParagraph"/>
+        <w:pStyle w:val="Paragraphedeliste"/>
+        <w:ind w:left="0"/>
+        <w:jc w:val="both"/>
+      </w:pPr>
+    </w:p>
+    <w:p>
+      <w:pPr>
+        <w:pStyle w:val="Paragraphedeliste"/>
         <w:numPr>
           <w:ilvl w:val="0"/>
           <w:numId w:val="5"/>
@@ -1447,7 +1783,7 @@
     </w:p>
     <w:p>
       <w:pPr>
-        <w:pStyle w:val="ListParagraph"/>
+        <w:pStyle w:val="Paragraphedeliste"/>
         <w:numPr>
           <w:ilvl w:val="0"/>
           <w:numId w:val="5"/>
@@ -1469,13 +1805,13 @@
     </w:p>
     <w:p>
       <w:pPr>
-        <w:pStyle w:val="ListParagraph"/>
-        <w:ind w:left="0"/>
-      </w:pPr>
-    </w:p>
-    <w:p>
-      <w:pPr>
-        <w:pStyle w:val="ListParagraph"/>
+        <w:pStyle w:val="Paragraphedeliste"/>
+        <w:ind w:left="0"/>
+      </w:pPr>
+    </w:p>
+    <w:p>
+      <w:pPr>
+        <w:pStyle w:val="Paragraphedeliste"/>
         <w:ind w:left="0"/>
         <w:jc w:val="both"/>
       </w:pPr>
@@ -1497,26 +1833,28 @@
       <w:r>
         <w:t>TPE (</w:t>
       </w:r>
+      <w:proofErr w:type="spellStart"/>
       <w:r>
         <w:rPr>
           <w:rFonts w:ascii="Courier New" w:hAnsi="Courier New" w:cs="Courier New"/>
         </w:rPr>
         <w:t>hyperopt</w:t>
       </w:r>
+      <w:proofErr w:type="spellEnd"/>
       <w:r>
         <w:t>).</w:t>
       </w:r>
     </w:p>
     <w:p>
       <w:pPr>
-        <w:pStyle w:val="ListParagraph"/>
-        <w:ind w:left="0"/>
-        <w:jc w:val="both"/>
-      </w:pPr>
-    </w:p>
-    <w:p>
-      <w:pPr>
-        <w:pStyle w:val="ListParagraph"/>
+        <w:pStyle w:val="Paragraphedeliste"/>
+        <w:ind w:left="0"/>
+        <w:jc w:val="both"/>
+      </w:pPr>
+    </w:p>
+    <w:p>
+      <w:pPr>
+        <w:pStyle w:val="Paragraphedeliste"/>
         <w:ind w:left="0"/>
         <w:jc w:val="both"/>
       </w:pPr>
@@ -1554,7 +1892,7 @@
                     </pic:cNvPicPr>
                   </pic:nvPicPr>
                   <pic:blipFill>
-                    <a:blip r:embed="rId12">
+                    <a:blip r:embed="rId13">
                       <a:extLst>
                         <a:ext uri="{28A0092B-C50C-407E-A947-70E740481C1C}">
                           <a14:useLocalDpi xmlns:a14="http://schemas.microsoft.com/office/drawing/2010/main" val="0"/>
@@ -1583,56 +1921,64 @@
     </w:p>
     <w:p>
       <w:pPr>
-        <w:pStyle w:val="ListParagraph"/>
-        <w:ind w:left="0"/>
-        <w:jc w:val="both"/>
-      </w:pPr>
-    </w:p>
-    <w:p>
-      <w:pPr>
-        <w:pStyle w:val="ListParagraph"/>
+        <w:pStyle w:val="Paragraphedeliste"/>
+        <w:ind w:left="0"/>
+        <w:jc w:val="both"/>
+      </w:pPr>
+    </w:p>
+    <w:p>
+      <w:pPr>
+        <w:pStyle w:val="Paragraphedeliste"/>
         <w:ind w:left="0"/>
         <w:jc w:val="both"/>
       </w:pPr>
       <w:r>
         <w:t>Cette métrique se base sur 4 paramètres </w:t>
       </w:r>
+      <w:proofErr w:type="spellStart"/>
       <w:r>
         <w:rPr>
           <w:rFonts w:ascii="Courier New" w:hAnsi="Courier New" w:cs="Courier New"/>
         </w:rPr>
         <w:t>TP_value</w:t>
       </w:r>
+      <w:proofErr w:type="spellEnd"/>
       <w:r>
         <w:t>,</w:t>
       </w:r>
       <w:r>
         <w:t xml:space="preserve"> </w:t>
       </w:r>
+      <w:proofErr w:type="spellStart"/>
       <w:r>
         <w:rPr>
           <w:rFonts w:ascii="Courier New" w:hAnsi="Courier New" w:cs="Courier New"/>
         </w:rPr>
         <w:t>TN_value</w:t>
       </w:r>
+      <w:proofErr w:type="spellEnd"/>
       <w:r>
         <w:t xml:space="preserve">, </w:t>
       </w:r>
+      <w:proofErr w:type="spellStart"/>
       <w:r>
         <w:rPr>
           <w:rFonts w:ascii="Courier New" w:hAnsi="Courier New" w:cs="Courier New"/>
         </w:rPr>
         <w:t>FN_value</w:t>
       </w:r>
+      <w:proofErr w:type="spellEnd"/>
       <w:r>
         <w:t xml:space="preserve"> et </w:t>
       </w:r>
+      <w:proofErr w:type="spellStart"/>
       <w:r>
         <w:rPr>
           <w:rFonts w:ascii="Courier New" w:hAnsi="Courier New" w:cs="Courier New"/>
         </w:rPr>
         <w:t>FP_value</w:t>
       </w:r>
+      <w:proofErr w:type="spellEnd"/>
       <w:r>
         <w:t xml:space="preserve"> qui sont respectivement les coûts associés aux vrais positifs (TP), vrais négatifs (TN), faux négatifs (FN) et faux positifs (FP).</w:t>
       </w:r>
@@ -1645,14 +1991,14 @@
     </w:p>
     <w:p>
       <w:pPr>
-        <w:pStyle w:val="ListParagraph"/>
-        <w:ind w:left="0"/>
-        <w:jc w:val="both"/>
-      </w:pPr>
-    </w:p>
-    <w:p>
-      <w:pPr>
-        <w:pStyle w:val="ListParagraph"/>
+        <w:pStyle w:val="Paragraphedeliste"/>
+        <w:ind w:left="0"/>
+        <w:jc w:val="both"/>
+      </w:pPr>
+    </w:p>
+    <w:p>
+      <w:pPr>
+        <w:pStyle w:val="Paragraphedeliste"/>
         <w:ind w:left="0"/>
         <w:jc w:val="both"/>
       </w:pPr>
@@ -1676,7 +2022,7 @@
                     <pic:cNvPicPr/>
                   </pic:nvPicPr>
                   <pic:blipFill>
-                    <a:blip r:embed="rId13">
+                    <a:blip r:embed="rId14">
                       <a:extLst>
                         <a:ext uri="{28A0092B-C50C-407E-A947-70E740481C1C}">
                           <a14:useLocalDpi xmlns:a14="http://schemas.microsoft.com/office/drawing/2010/main" val="0"/>
@@ -1705,14 +2051,14 @@
     </w:p>
     <w:p>
       <w:pPr>
-        <w:pStyle w:val="ListParagraph"/>
-        <w:ind w:left="0"/>
-        <w:jc w:val="both"/>
-      </w:pPr>
-    </w:p>
-    <w:p>
-      <w:pPr>
-        <w:pStyle w:val="ListParagraph"/>
+        <w:pStyle w:val="Paragraphedeliste"/>
+        <w:ind w:left="0"/>
+        <w:jc w:val="both"/>
+      </w:pPr>
+    </w:p>
+    <w:p>
+      <w:pPr>
+        <w:pStyle w:val="Paragraphedeliste"/>
         <w:ind w:left="0"/>
         <w:jc w:val="both"/>
       </w:pPr>
@@ -1728,14 +2074,14 @@
     </w:p>
     <w:p>
       <w:pPr>
-        <w:pStyle w:val="ListParagraph"/>
-        <w:ind w:left="0"/>
-        <w:jc w:val="both"/>
-      </w:pPr>
-    </w:p>
-    <w:p>
-      <w:pPr>
-        <w:pStyle w:val="ListParagraph"/>
+        <w:pStyle w:val="Paragraphedeliste"/>
+        <w:ind w:left="0"/>
+        <w:jc w:val="both"/>
+      </w:pPr>
+    </w:p>
+    <w:p>
+      <w:pPr>
+        <w:pStyle w:val="Paragraphedeliste"/>
         <w:ind w:left="0"/>
         <w:jc w:val="both"/>
       </w:pPr>
@@ -1748,7 +2094,7 @@
     </w:p>
     <w:p>
       <w:pPr>
-        <w:pStyle w:val="ListParagraph"/>
+        <w:pStyle w:val="Paragraphedeliste"/>
         <w:numPr>
           <w:ilvl w:val="0"/>
           <w:numId w:val="5"/>
@@ -1756,12 +2102,13 @@
         <w:jc w:val="both"/>
       </w:pPr>
       <w:r>
+        <w:lastRenderedPageBreak/>
         <w:t xml:space="preserve"> 0 : représente le score obtenu par un modèle naïf (prédiction systématique de la classe majoritaire N : pas de défaut de paiement).</w:t>
       </w:r>
     </w:p>
     <w:p>
       <w:pPr>
-        <w:pStyle w:val="ListParagraph"/>
+        <w:pStyle w:val="Paragraphedeliste"/>
         <w:numPr>
           <w:ilvl w:val="0"/>
           <w:numId w:val="5"/>
@@ -1774,19 +2121,19 @@
     </w:p>
     <w:p>
       <w:pPr>
-        <w:pStyle w:val="ListParagraph"/>
-        <w:ind w:left="0"/>
-      </w:pPr>
-    </w:p>
-    <w:p>
-      <w:pPr>
-        <w:pStyle w:val="ListParagraph"/>
-        <w:ind w:left="0"/>
-      </w:pPr>
-    </w:p>
-    <w:p>
-      <w:pPr>
-        <w:pStyle w:val="ListParagraph"/>
+        <w:pStyle w:val="Paragraphedeliste"/>
+        <w:ind w:left="0"/>
+      </w:pPr>
+    </w:p>
+    <w:p>
+      <w:pPr>
+        <w:pStyle w:val="Paragraphedeliste"/>
+        <w:ind w:left="0"/>
+      </w:pPr>
+    </w:p>
+    <w:p>
+      <w:pPr>
+        <w:pStyle w:val="Paragraphedeliste"/>
         <w:numPr>
           <w:ilvl w:val="0"/>
           <w:numId w:val="2"/>
@@ -1807,13 +2154,13 @@
     </w:p>
     <w:p>
       <w:pPr>
-        <w:pStyle w:val="ListParagraph"/>
-        <w:ind w:left="0"/>
-      </w:pPr>
-    </w:p>
-    <w:p>
-      <w:pPr>
-        <w:pStyle w:val="ListParagraph"/>
+        <w:pStyle w:val="Paragraphedeliste"/>
+        <w:ind w:left="0"/>
+      </w:pPr>
+    </w:p>
+    <w:p>
+      <w:pPr>
+        <w:pStyle w:val="Paragraphedeliste"/>
         <w:ind w:left="0"/>
         <w:jc w:val="both"/>
       </w:pPr>
@@ -1838,14 +2185,14 @@
     </w:p>
     <w:p>
       <w:pPr>
-        <w:pStyle w:val="ListParagraph"/>
-        <w:ind w:left="0"/>
-        <w:jc w:val="both"/>
-      </w:pPr>
-    </w:p>
-    <w:p>
-      <w:pPr>
-        <w:pStyle w:val="ListParagraph"/>
+        <w:pStyle w:val="Paragraphedeliste"/>
+        <w:ind w:left="0"/>
+        <w:jc w:val="both"/>
+      </w:pPr>
+    </w:p>
+    <w:p>
+      <w:pPr>
+        <w:pStyle w:val="Paragraphedeliste"/>
         <w:ind w:left="0"/>
         <w:jc w:val="both"/>
         <w:rPr>
@@ -1870,68 +2217,152 @@
           <w:i/>
           <w:iCs/>
         </w:rPr>
-        <w:t>model-agnostic</w:t>
-      </w:r>
-      <w:r>
-        <w:t xml:space="preserve">). Nous avons en particulier utilisé la méthode </w:t>
-      </w:r>
-      <w:r>
-        <w:t>SHAP (</w:t>
-      </w:r>
-      <w:r>
-        <w:rPr>
-          <w:rStyle w:val="Strong"/>
-          <w:b w:val="0"/>
-          <w:bCs w:val="0"/>
+        <w:t>model-</w:t>
+      </w:r>
+      <w:proofErr w:type="spellStart"/>
+      <w:r>
+        <w:rPr>
           <w:i/>
           <w:iCs/>
         </w:rPr>
-        <w:t>SHapley Additive exPlanations</w:t>
-      </w:r>
-      <w:r>
-        <w:t>)</w:t>
-      </w:r>
+        <w:t>agnostic</w:t>
+      </w:r>
+      <w:proofErr w:type="spellEnd"/>
+      <w:r>
+        <w:t xml:space="preserve">). Nous avons utilisé la méthode </w:t>
+      </w:r>
+      <w:r>
+        <w:t xml:space="preserve">du « </w:t>
+      </w:r>
+      <w:proofErr w:type="spellStart"/>
       <w:r>
         <w:rPr>
           <w:i/>
           <w:iCs/>
         </w:rPr>
-        <w:t>.</w:t>
-      </w:r>
-    </w:p>
-    <w:p>
-      <w:pPr>
-        <w:pStyle w:val="ListParagraph"/>
-        <w:ind w:left="0"/>
-        <w:jc w:val="both"/>
+        <w:t>surrogate</w:t>
+      </w:r>
+      <w:proofErr w:type="spellEnd"/>
+      <w:r>
         <w:rPr>
           <w:i/>
           <w:iCs/>
         </w:rPr>
-      </w:pPr>
-    </w:p>
-    <w:p>
-      <w:pPr>
-        <w:pStyle w:val="ListParagraph"/>
-        <w:ind w:left="0"/>
-        <w:jc w:val="both"/>
-      </w:pPr>
-    </w:p>
-    <w:p>
-      <w:pPr>
-        <w:pStyle w:val="ListParagraph"/>
-        <w:ind w:left="0"/>
-      </w:pPr>
-    </w:p>
-    <w:p>
-      <w:pPr>
-        <w:pStyle w:val="ListParagraph"/>
-        <w:ind w:left="0"/>
-      </w:pPr>
-    </w:p>
-    <w:p>
-      <w:pPr>
-        <w:pStyle w:val="ListParagraph"/>
+        <w:t xml:space="preserve"> model</w:t>
+      </w:r>
+      <w:r>
+        <w:t xml:space="preserve"> » (modèle de substitution) qui consiste à entraîner un modèle interprétable sur les prédictions du modèle à interpréter en forçant le sur-apprentissage. Ce modèle (arbre) est alors interprétable : globalement, avec les « </w:t>
+      </w:r>
+      <w:proofErr w:type="spellStart"/>
+      <w:r>
+        <w:rPr>
+          <w:i/>
+          <w:iCs/>
+        </w:rPr>
+        <w:t>features</w:t>
+      </w:r>
+      <w:proofErr w:type="spellEnd"/>
+      <w:r>
+        <w:rPr>
+          <w:i/>
+          <w:iCs/>
+        </w:rPr>
+        <w:t xml:space="preserve"> importances</w:t>
+      </w:r>
+      <w:r>
+        <w:t xml:space="preserve"> », et localement en utilisant la librairie </w:t>
+      </w:r>
+      <w:proofErr w:type="spellStart"/>
+      <w:r>
+        <w:rPr>
+          <w:rFonts w:ascii="Courier New" w:hAnsi="Courier New" w:cs="Courier New"/>
+        </w:rPr>
+        <w:t>treeinterpreter</w:t>
+      </w:r>
+      <w:proofErr w:type="spellEnd"/>
+      <w:r>
+        <w:t>.</w:t>
+      </w:r>
+    </w:p>
+    <w:p>
+      <w:pPr>
+        <w:pStyle w:val="Paragraphedeliste"/>
+        <w:ind w:left="0"/>
+        <w:jc w:val="both"/>
+        <w:rPr>
+          <w:i/>
+          <w:iCs/>
+        </w:rPr>
+      </w:pPr>
+    </w:p>
+    <w:p>
+      <w:pPr>
+        <w:pStyle w:val="Paragraphedeliste"/>
+        <w:ind w:left="0"/>
+        <w:jc w:val="both"/>
+      </w:pPr>
+      <w:r>
+        <w:rPr>
+          <w:noProof/>
+        </w:rPr>
+        <w:drawing>
+          <wp:inline distT="0" distB="0" distL="0" distR="0" wp14:anchorId="37BEEB62" wp14:editId="33BCAF7A">
+            <wp:extent cx="5760720" cy="2645410"/>
+            <wp:effectExtent l="0" t="0" r="0" b="2540"/>
+            <wp:docPr id="9" name="Image 9"/>
+            <wp:cNvGraphicFramePr>
+              <a:graphicFrameLocks xmlns:a="http://schemas.openxmlformats.org/drawingml/2006/main" noChangeAspect="1"/>
+            </wp:cNvGraphicFramePr>
+            <a:graphic xmlns:a="http://schemas.openxmlformats.org/drawingml/2006/main">
+              <a:graphicData uri="http://schemas.openxmlformats.org/drawingml/2006/picture">
+                <pic:pic xmlns:pic="http://schemas.openxmlformats.org/drawingml/2006/picture">
+                  <pic:nvPicPr>
+                    <pic:cNvPr id="9" name="interpretability.png"/>
+                    <pic:cNvPicPr/>
+                  </pic:nvPicPr>
+                  <pic:blipFill>
+                    <a:blip r:embed="rId15">
+                      <a:extLst>
+                        <a:ext uri="{28A0092B-C50C-407E-A947-70E740481C1C}">
+                          <a14:useLocalDpi xmlns:a14="http://schemas.microsoft.com/office/drawing/2010/main" val="0"/>
+                        </a:ext>
+                      </a:extLst>
+                    </a:blip>
+                    <a:stretch>
+                      <a:fillRect/>
+                    </a:stretch>
+                  </pic:blipFill>
+                  <pic:spPr>
+                    <a:xfrm>
+                      <a:off x="0" y="0"/>
+                      <a:ext cx="5760720" cy="2645410"/>
+                    </a:xfrm>
+                    <a:prstGeom prst="rect">
+                      <a:avLst/>
+                    </a:prstGeom>
+                  </pic:spPr>
+                </pic:pic>
+              </a:graphicData>
+            </a:graphic>
+          </wp:inline>
+        </w:drawing>
+      </w:r>
+    </w:p>
+    <w:p>
+      <w:pPr>
+        <w:pStyle w:val="Paragraphedeliste"/>
+        <w:ind w:left="0"/>
+      </w:pPr>
+    </w:p>
+    <w:p>
+      <w:pPr>
+        <w:pStyle w:val="Paragraphedeliste"/>
+        <w:ind w:left="0"/>
+      </w:pPr>
+    </w:p>
+    <w:p>
+      <w:pPr>
+        <w:pStyle w:val="Paragraphedeliste"/>
         <w:numPr>
           <w:ilvl w:val="0"/>
           <w:numId w:val="2"/>
@@ -1947,19 +2378,18 @@
           <w:b/>
           <w:bCs/>
         </w:rPr>
-        <w:lastRenderedPageBreak/>
         <w:t>COMPLEXITÉ ALGORITHMIQUE DES MODÈLES</w:t>
       </w:r>
     </w:p>
     <w:p>
       <w:pPr>
-        <w:pStyle w:val="ListParagraph"/>
+        <w:pStyle w:val="Paragraphedeliste"/>
         <w:ind w:left="0"/>
       </w:pPr>
     </w:p>
     <w:tbl>
       <w:tblPr>
-        <w:tblStyle w:val="TableGrid"/>
+        <w:tblStyle w:val="Grilledutableau"/>
         <w:tblW w:w="0" w:type="auto"/>
         <w:tblLook w:val="04A0" w:firstRow="1" w:lastRow="0" w:firstColumn="1" w:lastColumn="0" w:noHBand="0" w:noVBand="1"/>
       </w:tblPr>
@@ -1976,7 +2406,7 @@
           </w:tcPr>
           <w:p>
             <w:pPr>
-              <w:pStyle w:val="ListParagraph"/>
+              <w:pStyle w:val="Paragraphedeliste"/>
               <w:ind w:left="0"/>
               <w:jc w:val="center"/>
               <w:rPr>
@@ -2000,7 +2430,7 @@
           </w:tcPr>
           <w:p>
             <w:pPr>
-              <w:pStyle w:val="ListParagraph"/>
+              <w:pStyle w:val="Paragraphedeliste"/>
               <w:ind w:left="0"/>
               <w:jc w:val="center"/>
               <w:rPr>
@@ -2024,7 +2454,7 @@
           </w:tcPr>
           <w:p>
             <w:pPr>
-              <w:pStyle w:val="ListParagraph"/>
+              <w:pStyle w:val="Paragraphedeliste"/>
               <w:ind w:left="0"/>
               <w:jc w:val="center"/>
               <w:rPr>
@@ -2049,7 +2479,7 @@
           </w:tcPr>
           <w:p>
             <w:pPr>
-              <w:pStyle w:val="ListParagraph"/>
+              <w:pStyle w:val="Paragraphedeliste"/>
               <w:ind w:left="0"/>
             </w:pPr>
             <w:r>
@@ -2063,12 +2493,20 @@
           </w:tcPr>
           <w:p>
             <w:pPr>
-              <w:pStyle w:val="ListParagraph"/>
+              <w:pStyle w:val="Paragraphedeliste"/>
               <w:ind w:left="0"/>
               <w:jc w:val="center"/>
             </w:pPr>
             <w:r>
-              <w:t>O(nd)</w:t>
+              <w:t>O(</w:t>
+            </w:r>
+            <w:proofErr w:type="spellStart"/>
+            <w:r>
+              <w:t>nd</w:t>
+            </w:r>
+            <w:proofErr w:type="spellEnd"/>
+            <w:r>
+              <w:t>)</w:t>
             </w:r>
           </w:p>
         </w:tc>
@@ -2078,7 +2516,7 @@
           </w:tcPr>
           <w:p>
             <w:pPr>
-              <w:pStyle w:val="ListParagraph"/>
+              <w:pStyle w:val="Paragraphedeliste"/>
               <w:ind w:left="0"/>
               <w:jc w:val="center"/>
             </w:pPr>
@@ -2095,7 +2533,7 @@
           </w:tcPr>
           <w:p>
             <w:pPr>
-              <w:pStyle w:val="ListParagraph"/>
+              <w:pStyle w:val="Paragraphedeliste"/>
               <w:ind w:left="0"/>
             </w:pPr>
             <w:r>
@@ -2109,7 +2547,7 @@
           </w:tcPr>
           <w:p>
             <w:pPr>
-              <w:pStyle w:val="ListParagraph"/>
+              <w:pStyle w:val="Paragraphedeliste"/>
               <w:ind w:left="0"/>
               <w:jc w:val="center"/>
             </w:pPr>
@@ -2139,7 +2577,7 @@
           </w:tcPr>
           <w:p>
             <w:pPr>
-              <w:pStyle w:val="ListParagraph"/>
+              <w:pStyle w:val="Paragraphedeliste"/>
               <w:ind w:left="0"/>
               <w:jc w:val="center"/>
             </w:pPr>
@@ -2159,7 +2597,7 @@
           </w:tcPr>
           <w:p>
             <w:pPr>
-              <w:pStyle w:val="ListParagraph"/>
+              <w:pStyle w:val="Paragraphedeliste"/>
               <w:ind w:left="0"/>
             </w:pPr>
             <w:r>
@@ -2173,13 +2611,14 @@
           </w:tcPr>
           <w:p>
             <w:pPr>
-              <w:pStyle w:val="ListParagraph"/>
+              <w:pStyle w:val="Paragraphedeliste"/>
               <w:ind w:left="0"/>
               <w:jc w:val="center"/>
               <w:rPr>
                 <w:lang w:val="en-ZA"/>
               </w:rPr>
             </w:pPr>
+            <w:proofErr w:type="gramStart"/>
             <w:r>
               <w:rPr>
                 <w:rStyle w:val="uiqtextrenderedqtext"/>
@@ -2187,6 +2626,7 @@
               </w:rPr>
               <w:t xml:space="preserve">O( </w:t>
             </w:r>
+            <w:proofErr w:type="spellStart"/>
             <w:r>
               <w:rPr>
                 <w:rStyle w:val="uiqtextrenderedqtext"/>
@@ -2199,7 +2639,23 @@
                 <w:rStyle w:val="uiqtextrenderedqtext"/>
                 <w:lang w:val="en-ZA"/>
               </w:rPr>
-              <w:t xml:space="preserve">b_trees </w:t>
+              <w:t>b</w:t>
+            </w:r>
+            <w:proofErr w:type="gramEnd"/>
+            <w:r>
+              <w:rPr>
+                <w:rStyle w:val="uiqtextrenderedqtext"/>
+                <w:lang w:val="en-ZA"/>
+              </w:rPr>
+              <w:t>_trees</w:t>
+            </w:r>
+            <w:proofErr w:type="spellEnd"/>
+            <w:r>
+              <w:rPr>
+                <w:rStyle w:val="uiqtextrenderedqtext"/>
+                <w:lang w:val="en-ZA"/>
+              </w:rPr>
+              <w:t xml:space="preserve"> </w:t>
             </w:r>
             <w:r>
               <w:rPr>
@@ -2223,7 +2679,7 @@
           </w:tcPr>
           <w:p>
             <w:pPr>
-              <w:pStyle w:val="ListParagraph"/>
+              <w:pStyle w:val="Paragraphedeliste"/>
               <w:ind w:left="0"/>
               <w:jc w:val="center"/>
               <w:rPr>
@@ -2246,7 +2702,7 @@
           </w:tcPr>
           <w:p>
             <w:pPr>
-              <w:pStyle w:val="ListParagraph"/>
+              <w:pStyle w:val="Paragraphedeliste"/>
               <w:ind w:left="0"/>
             </w:pPr>
             <w:r>
@@ -2260,7 +2716,7 @@
           </w:tcPr>
           <w:p>
             <w:pPr>
-              <w:pStyle w:val="ListParagraph"/>
+              <w:pStyle w:val="Paragraphedeliste"/>
               <w:ind w:left="0"/>
               <w:jc w:val="center"/>
             </w:pPr>
@@ -2275,7 +2731,7 @@
           </w:tcPr>
           <w:p>
             <w:pPr>
-              <w:pStyle w:val="ListParagraph"/>
+              <w:pStyle w:val="Paragraphedeliste"/>
               <w:ind w:left="0"/>
               <w:jc w:val="center"/>
             </w:pPr>
@@ -2292,12 +2748,16 @@
           </w:tcPr>
           <w:p>
             <w:pPr>
-              <w:pStyle w:val="ListParagraph"/>
+              <w:pStyle w:val="Paragraphedeliste"/>
               <w:ind w:left="0"/>
             </w:pPr>
+            <w:proofErr w:type="spellStart"/>
+            <w:proofErr w:type="gramStart"/>
             <w:r>
               <w:t>kNN</w:t>
             </w:r>
+            <w:proofErr w:type="spellEnd"/>
+            <w:proofErr w:type="gramEnd"/>
           </w:p>
         </w:tc>
         <w:tc>
@@ -2306,12 +2766,17 @@
           </w:tcPr>
           <w:p>
             <w:pPr>
-              <w:pStyle w:val="ListParagraph"/>
+              <w:pStyle w:val="Paragraphedeliste"/>
               <w:ind w:left="0"/>
               <w:jc w:val="center"/>
             </w:pPr>
+            <w:proofErr w:type="gramStart"/>
             <w:r>
-              <w:t>O(1)</w:t>
+              <w:t>O(</w:t>
+            </w:r>
+            <w:proofErr w:type="gramEnd"/>
+            <w:r>
+              <w:t>1)</w:t>
             </w:r>
           </w:p>
         </w:tc>
@@ -2321,7 +2786,7 @@
           </w:tcPr>
           <w:p>
             <w:pPr>
-              <w:pStyle w:val="ListParagraph"/>
+              <w:pStyle w:val="Paragraphedeliste"/>
               <w:ind w:left="0"/>
               <w:jc w:val="center"/>
               <w:rPr>
@@ -2332,7 +2797,35 @@
               <w:rPr>
                 <w:lang w:val="en-ZA"/>
               </w:rPr>
-              <w:t>O(nd+kn) or O(ndk)</w:t>
+              <w:t>O(</w:t>
+            </w:r>
+            <w:proofErr w:type="spellStart"/>
+            <w:r>
+              <w:rPr>
+                <w:lang w:val="en-ZA"/>
+              </w:rPr>
+              <w:t>nd+kn</w:t>
+            </w:r>
+            <w:proofErr w:type="spellEnd"/>
+            <w:r>
+              <w:rPr>
+                <w:lang w:val="en-ZA"/>
+              </w:rPr>
+              <w:t>) or O(</w:t>
+            </w:r>
+            <w:proofErr w:type="spellStart"/>
+            <w:r>
+              <w:rPr>
+                <w:lang w:val="en-ZA"/>
+              </w:rPr>
+              <w:t>ndk</w:t>
+            </w:r>
+            <w:proofErr w:type="spellEnd"/>
+            <w:r>
+              <w:rPr>
+                <w:lang w:val="en-ZA"/>
+              </w:rPr>
+              <w:t>)</w:t>
             </w:r>
           </w:p>
         </w:tc>
@@ -2340,7 +2833,7 @@
     </w:tbl>
     <w:p>
       <w:pPr>
-        <w:pStyle w:val="ListParagraph"/>
+        <w:pStyle w:val="Paragraphedeliste"/>
         <w:ind w:left="0"/>
         <w:rPr>
           <w:lang w:val="en-ZA"/>
@@ -2349,7 +2842,7 @@
     </w:p>
     <w:p>
       <w:pPr>
-        <w:pStyle w:val="ListParagraph"/>
+        <w:pStyle w:val="Paragraphedeliste"/>
         <w:numPr>
           <w:ilvl w:val="0"/>
           <w:numId w:val="14"/>
@@ -2373,7 +2866,7 @@
     </w:p>
     <w:p>
       <w:pPr>
-        <w:pStyle w:val="ListParagraph"/>
+        <w:pStyle w:val="Paragraphedeliste"/>
         <w:numPr>
           <w:ilvl w:val="0"/>
           <w:numId w:val="14"/>
@@ -2391,7 +2884,7 @@
     </w:p>
     <w:p>
       <w:pPr>
-        <w:pStyle w:val="ListParagraph"/>
+        <w:pStyle w:val="Paragraphedeliste"/>
         <w:numPr>
           <w:ilvl w:val="0"/>
           <w:numId w:val="14"/>
@@ -2409,7 +2902,7 @@
     </w:p>
     <w:p>
       <w:pPr>
-        <w:pStyle w:val="ListParagraph"/>
+        <w:pStyle w:val="Paragraphedeliste"/>
         <w:numPr>
           <w:ilvl w:val="0"/>
           <w:numId w:val="14"/>
@@ -2418,16 +2911,38 @@
           <w:lang w:val="en-ZA"/>
         </w:rPr>
       </w:pPr>
+      <w:proofErr w:type="spellStart"/>
       <w:r>
         <w:rPr>
           <w:lang w:val="en-ZA"/>
         </w:rPr>
-        <w:t>nb_trees : number of trees in the forest</w:t>
-      </w:r>
-    </w:p>
-    <w:p>
-      <w:pPr>
-        <w:pStyle w:val="ListParagraph"/>
+        <w:t>nb_</w:t>
+      </w:r>
+      <w:proofErr w:type="gramStart"/>
+      <w:r>
+        <w:rPr>
+          <w:lang w:val="en-ZA"/>
+        </w:rPr>
+        <w:t>trees</w:t>
+      </w:r>
+      <w:proofErr w:type="spellEnd"/>
+      <w:r>
+        <w:rPr>
+          <w:lang w:val="en-ZA"/>
+        </w:rPr>
+        <w:t xml:space="preserve"> :</w:t>
+      </w:r>
+      <w:proofErr w:type="gramEnd"/>
+      <w:r>
+        <w:rPr>
+          <w:lang w:val="en-ZA"/>
+        </w:rPr>
+        <w:t xml:space="preserve"> number of trees in the forest</w:t>
+      </w:r>
+    </w:p>
+    <w:p>
+      <w:pPr>
+        <w:pStyle w:val="Paragraphedeliste"/>
         <w:numPr>
           <w:ilvl w:val="0"/>
           <w:numId w:val="14"/>
@@ -2440,12 +2955,26 @@
         <w:rPr>
           <w:lang w:val="en-ZA"/>
         </w:rPr>
-        <w:t>m: max_features of tree</w:t>
-      </w:r>
-    </w:p>
-    <w:p>
-      <w:pPr>
-        <w:pStyle w:val="ListParagraph"/>
+        <w:t xml:space="preserve">m: </w:t>
+      </w:r>
+      <w:proofErr w:type="spellStart"/>
+      <w:r>
+        <w:rPr>
+          <w:lang w:val="en-ZA"/>
+        </w:rPr>
+        <w:t>max_features</w:t>
+      </w:r>
+      <w:proofErr w:type="spellEnd"/>
+      <w:r>
+        <w:rPr>
+          <w:lang w:val="en-ZA"/>
+        </w:rPr>
+        <w:t xml:space="preserve"> of tree</w:t>
+      </w:r>
+    </w:p>
+    <w:p>
+      <w:pPr>
+        <w:pStyle w:val="Paragraphedeliste"/>
         <w:numPr>
           <w:ilvl w:val="0"/>
           <w:numId w:val="14"/>
@@ -2481,7 +3010,7 @@
     </w:p>
     <w:p>
       <w:pPr>
-        <w:pStyle w:val="ListParagraph"/>
+        <w:pStyle w:val="Paragraphedeliste"/>
         <w:numPr>
           <w:ilvl w:val="0"/>
           <w:numId w:val="14"/>
@@ -2494,21 +3023,21 @@
         <w:rPr>
           <w:lang w:val="en-ZA"/>
         </w:rPr>
-        <w:t>k: number of kneighbors</w:t>
-      </w:r>
-    </w:p>
-    <w:p>
-      <w:pPr>
-        <w:pStyle w:val="ListParagraph"/>
-        <w:ind w:left="0"/>
+        <w:lastRenderedPageBreak/>
+        <w:t xml:space="preserve">k: number of </w:t>
+      </w:r>
+      <w:proofErr w:type="spellStart"/>
+      <w:r>
         <w:rPr>
           <w:lang w:val="en-ZA"/>
         </w:rPr>
-      </w:pPr>
-    </w:p>
-    <w:p>
-      <w:pPr>
-        <w:pStyle w:val="ListParagraph"/>
+        <w:t>kneighbors</w:t>
+      </w:r>
+      <w:proofErr w:type="spellEnd"/>
+    </w:p>
+    <w:p>
+      <w:pPr>
+        <w:pStyle w:val="Paragraphedeliste"/>
         <w:ind w:left="0"/>
         <w:rPr>
           <w:lang w:val="en-ZA"/>
@@ -2517,7 +3046,7 @@
     </w:p>
     <w:p>
       <w:pPr>
-        <w:pStyle w:val="ListParagraph"/>
+        <w:pStyle w:val="Paragraphedeliste"/>
         <w:ind w:left="0"/>
         <w:rPr>
           <w:lang w:val="en-ZA"/>
@@ -2526,7 +3055,16 @@
     </w:p>
     <w:p>
       <w:pPr>
-        <w:pStyle w:val="ListParagraph"/>
+        <w:pStyle w:val="Paragraphedeliste"/>
+        <w:ind w:left="0"/>
+        <w:rPr>
+          <w:lang w:val="en-ZA"/>
+        </w:rPr>
+      </w:pPr>
+    </w:p>
+    <w:p>
+      <w:pPr>
+        <w:pStyle w:val="Paragraphedeliste"/>
         <w:numPr>
           <w:ilvl w:val="0"/>
           <w:numId w:val="2"/>
@@ -2548,7 +3086,7 @@
     <w:p/>
     <w:p>
       <w:pPr>
-        <w:pStyle w:val="ListParagraph"/>
+        <w:pStyle w:val="Paragraphedeliste"/>
         <w:numPr>
           <w:ilvl w:val="0"/>
           <w:numId w:val="9"/>
@@ -2570,13 +3108,13 @@
     </w:p>
     <w:p>
       <w:pPr>
-        <w:pStyle w:val="ListParagraph"/>
-        <w:jc w:val="both"/>
-      </w:pPr>
-    </w:p>
-    <w:p>
-      <w:pPr>
-        <w:pStyle w:val="ListParagraph"/>
+        <w:pStyle w:val="Paragraphedeliste"/>
+        <w:jc w:val="both"/>
+      </w:pPr>
+    </w:p>
+    <w:p>
+      <w:pPr>
+        <w:pStyle w:val="Paragraphedeliste"/>
         <w:numPr>
           <w:ilvl w:val="0"/>
           <w:numId w:val="12"/>
@@ -2605,7 +3143,7 @@
     </w:p>
     <w:p>
       <w:pPr>
-        <w:pStyle w:val="ListParagraph"/>
+        <w:pStyle w:val="Paragraphedeliste"/>
         <w:numPr>
           <w:ilvl w:val="0"/>
           <w:numId w:val="10"/>
@@ -2613,28 +3151,57 @@
         <w:ind w:left="708"/>
         <w:jc w:val="both"/>
       </w:pPr>
-      <w:r>
-        <w:t>Boosting : </w:t>
-      </w:r>
+      <w:proofErr w:type="spellStart"/>
+      <w:r>
+        <w:t>Boosting</w:t>
+      </w:r>
+      <w:proofErr w:type="spellEnd"/>
+      <w:r>
+        <w:t> : </w:t>
+      </w:r>
+      <w:proofErr w:type="spellStart"/>
       <w:r>
         <w:rPr>
           <w:rFonts w:ascii="Courier New" w:hAnsi="Courier New" w:cs="Courier New"/>
         </w:rPr>
         <w:t>XGBoost</w:t>
       </w:r>
-      <w:r>
-        <w:rPr>
-          <w:rFonts w:ascii="Courier New" w:hAnsi="Courier New" w:cs="Courier New"/>
-        </w:rPr>
-        <w:t>, LightGBM, CatBoost</w:t>
-      </w:r>
+      <w:proofErr w:type="spellEnd"/>
+      <w:r>
+        <w:rPr>
+          <w:rFonts w:ascii="Courier New" w:hAnsi="Courier New" w:cs="Courier New"/>
+        </w:rPr>
+        <w:t xml:space="preserve">, </w:t>
+      </w:r>
+      <w:proofErr w:type="spellStart"/>
+      <w:r>
+        <w:rPr>
+          <w:rFonts w:ascii="Courier New" w:hAnsi="Courier New" w:cs="Courier New"/>
+        </w:rPr>
+        <w:t>LightGBM</w:t>
+      </w:r>
+      <w:proofErr w:type="spellEnd"/>
+      <w:r>
+        <w:rPr>
+          <w:rFonts w:ascii="Courier New" w:hAnsi="Courier New" w:cs="Courier New"/>
+        </w:rPr>
+        <w:t xml:space="preserve">, </w:t>
+      </w:r>
+      <w:proofErr w:type="spellStart"/>
+      <w:r>
+        <w:rPr>
+          <w:rFonts w:ascii="Courier New" w:hAnsi="Courier New" w:cs="Courier New"/>
+        </w:rPr>
+        <w:t>CatBoost</w:t>
+      </w:r>
+      <w:proofErr w:type="spellEnd"/>
       <w:r>
         <w:t>…</w:t>
       </w:r>
     </w:p>
     <w:p>
       <w:pPr>
-        <w:pStyle w:val="ListParagraph"/>
+        <w:pStyle w:val="Paragraphedeliste"/>
         <w:numPr>
           <w:ilvl w:val="0"/>
           <w:numId w:val="10"/>
@@ -2646,28 +3213,49 @@
         <w:t>Réseaux neuronaux</w:t>
       </w:r>
       <w:r>
-        <w:t> : fully-connected</w:t>
-      </w:r>
+        <w:t xml:space="preserve"> : </w:t>
+      </w:r>
+      <w:proofErr w:type="spellStart"/>
+      <w:r>
+        <w:t>fully-connected</w:t>
+      </w:r>
+      <w:proofErr w:type="spellEnd"/>
       <w:r>
         <w:t xml:space="preserve"> avec </w:t>
       </w:r>
-      <w:r>
-        <w:rPr>
-          <w:rFonts w:ascii="Courier New" w:hAnsi="Courier New" w:cs="Courier New"/>
-        </w:rPr>
-        <w:t>Keras/TensorFlow</w:t>
-      </w:r>
-    </w:p>
-    <w:p>
-      <w:pPr>
-        <w:pStyle w:val="ListParagraph"/>
+      <w:proofErr w:type="spellStart"/>
+      <w:r>
+        <w:rPr>
+          <w:rFonts w:ascii="Courier New" w:hAnsi="Courier New" w:cs="Courier New"/>
+        </w:rPr>
+        <w:t>Keras</w:t>
+      </w:r>
+      <w:proofErr w:type="spellEnd"/>
+      <w:r>
+        <w:rPr>
+          <w:rFonts w:ascii="Courier New" w:hAnsi="Courier New" w:cs="Courier New"/>
+        </w:rPr>
+        <w:t>/</w:t>
+      </w:r>
+      <w:proofErr w:type="spellStart"/>
+      <w:r>
+        <w:rPr>
+          <w:rFonts w:ascii="Courier New" w:hAnsi="Courier New" w:cs="Courier New"/>
+        </w:rPr>
+        <w:t>TensorFlow</w:t>
+      </w:r>
+      <w:proofErr w:type="spellEnd"/>
+    </w:p>
+    <w:p>
+      <w:pPr>
+        <w:pStyle w:val="Paragraphedeliste"/>
         <w:ind w:left="360"/>
         <w:jc w:val="both"/>
       </w:pPr>
     </w:p>
     <w:p>
       <w:pPr>
-        <w:pStyle w:val="ListParagraph"/>
+        <w:pStyle w:val="Paragraphedeliste"/>
         <w:numPr>
           <w:ilvl w:val="0"/>
           <w:numId w:val="12"/>
@@ -2694,18 +3282,20 @@
         </w:rPr>
         <w:t xml:space="preserve"> </w:t>
       </w:r>
-      <w:r>
-        <w:rPr>
-          <w:rStyle w:val="Strong"/>
+      <w:proofErr w:type="spellStart"/>
+      <w:r>
+        <w:rPr>
+          <w:rStyle w:val="lev"/>
           <w:rFonts w:ascii="Courier New" w:hAnsi="Courier New" w:cs="Courier New"/>
           <w:b w:val="0"/>
           <w:bCs w:val="0"/>
         </w:rPr>
         <w:t>class_weight</w:t>
       </w:r>
-      <w:r>
-        <w:rPr>
-          <w:rStyle w:val="Strong"/>
+      <w:proofErr w:type="spellEnd"/>
+      <w:r>
+        <w:rPr>
+          <w:rStyle w:val="lev"/>
           <w:b w:val="0"/>
           <w:bCs w:val="0"/>
         </w:rPr>
@@ -2713,7 +3303,7 @@
       </w:r>
       <w:r>
         <w:rPr>
-          <w:rStyle w:val="Strong"/>
+          <w:rStyle w:val="lev"/>
           <w:b w:val="0"/>
           <w:bCs w:val="0"/>
         </w:rPr>
@@ -2721,7 +3311,7 @@
       </w:r>
       <w:r>
         <w:rPr>
-          <w:rStyle w:val="Strong"/>
+          <w:rStyle w:val="lev"/>
           <w:b w:val="0"/>
           <w:bCs w:val="0"/>
           <w:i/>
@@ -2731,7 +3321,7 @@
       </w:r>
       <w:r>
         <w:rPr>
-          <w:rStyle w:val="Strong"/>
+          <w:rStyle w:val="lev"/>
           <w:b w:val="0"/>
           <w:bCs w:val="0"/>
         </w:rPr>
@@ -2764,14 +3354,14 @@
     </w:p>
     <w:p>
       <w:pPr>
-        <w:pStyle w:val="ListParagraph"/>
+        <w:pStyle w:val="Paragraphedeliste"/>
         <w:ind w:left="360"/>
         <w:jc w:val="both"/>
       </w:pPr>
     </w:p>
     <w:p>
       <w:pPr>
-        <w:pStyle w:val="ListParagraph"/>
+        <w:pStyle w:val="Paragraphedeliste"/>
         <w:numPr>
           <w:ilvl w:val="0"/>
           <w:numId w:val="12"/>
@@ -2797,12 +3387,14 @@
       <w:r>
         <w:t>continuer à itérer l’algorithme TPE (</w:t>
       </w:r>
+      <w:proofErr w:type="spellStart"/>
       <w:r>
         <w:rPr>
           <w:rFonts w:ascii="Courier New" w:hAnsi="Courier New" w:cs="Courier New"/>
         </w:rPr>
         <w:t>hyperopt</w:t>
       </w:r>
+      <w:proofErr w:type="spellEnd"/>
       <w:r>
         <w:t>), ce qui nécessite du temps</w:t>
       </w:r>
@@ -2827,12 +3419,12 @@
     </w:p>
     <w:p>
       <w:pPr>
-        <w:pStyle w:val="ListParagraph"/>
-      </w:pPr>
-    </w:p>
-    <w:p>
-      <w:pPr>
-        <w:pStyle w:val="ListParagraph"/>
+        <w:pStyle w:val="Paragraphedeliste"/>
+      </w:pPr>
+    </w:p>
+    <w:p>
+      <w:pPr>
+        <w:pStyle w:val="Paragraphedeliste"/>
         <w:numPr>
           <w:ilvl w:val="0"/>
           <w:numId w:val="9"/>
@@ -2850,12 +3442,17 @@
     </w:p>
     <w:p>
       <w:pPr>
-        <w:pStyle w:val="ListParagraph"/>
-      </w:pPr>
-    </w:p>
-    <w:p>
-      <w:pPr>
-        <w:pStyle w:val="ListParagraph"/>
+        <w:pStyle w:val="Paragraphedeliste"/>
+      </w:pPr>
+    </w:p>
+    <w:p>
+      <w:pPr>
+        <w:pStyle w:val="Paragraphedeliste"/>
+      </w:pPr>
+    </w:p>
+    <w:p>
+      <w:pPr>
+        <w:pStyle w:val="Paragraphedeliste"/>
         <w:numPr>
           <w:ilvl w:val="0"/>
           <w:numId w:val="13"/>
@@ -2863,73 +3460,60 @@
         <w:jc w:val="both"/>
       </w:pPr>
       <w:r>
-        <w:t xml:space="preserve">Pour faciliter l’interprétation du modèle, mais au détriment de sa performance, on peut imaginer limiter le nombre et la nature des variables utilisées, en se basant par exemple uniquement sur les variables initialement présentes dans la table </w:t>
-      </w:r>
-      <w:r>
-        <w:rPr>
-          <w:rFonts w:ascii="Courier New" w:hAnsi="Courier New" w:cs="Courier New"/>
-        </w:rPr>
-        <w:t>application_train</w:t>
-      </w:r>
-      <w:r>
-        <w:t>.</w:t>
-      </w:r>
-    </w:p>
-    <w:p>
-      <w:pPr>
-        <w:pStyle w:val="ListParagraph"/>
-        <w:ind w:left="360"/>
-        <w:jc w:val="both"/>
-      </w:pPr>
-    </w:p>
-    <w:p>
-      <w:pPr>
-        <w:pStyle w:val="ListParagraph"/>
-        <w:numPr>
-          <w:ilvl w:val="0"/>
-          <w:numId w:val="13"/>
-        </w:numPr>
-        <w:jc w:val="both"/>
-      </w:pPr>
-      <w:r>
-        <w:t>Une alternative à la proposition précédente serait d’utiliser la méthode LIME (</w:t>
-      </w:r>
+        <w:t>La méthode du « </w:t>
+      </w:r>
+      <w:proofErr w:type="spellStart"/>
+      <w:r>
+        <w:t>surrogate</w:t>
+      </w:r>
+      <w:proofErr w:type="spellEnd"/>
+      <w:r>
+        <w:t xml:space="preserve"> model » permet d’interpréter le modèle de substitution, pas réellement le modèle original. Pour les individus faisant partie du jeu de données d’entraînement, cela ne pose pas de soucis, mais cela peut en poser pour les individus qui ne font pas partie du jeu d’entraînement. Le « </w:t>
+      </w:r>
+      <w:proofErr w:type="spellStart"/>
+      <w:r>
+        <w:t>surrogate</w:t>
+      </w:r>
+      <w:proofErr w:type="spellEnd"/>
+      <w:r>
+        <w:t xml:space="preserve"> model » peut alors donner des prévisions différentes du modèle initial. Une solution, coûteuse en temps de calcul, serait d’ajouter la nouvelle prédiction </w:t>
+      </w:r>
+      <w:proofErr w:type="gramStart"/>
+      <w:r>
+        <w:t>au  jeu</w:t>
+      </w:r>
+      <w:proofErr w:type="gramEnd"/>
+      <w:r>
+        <w:t xml:space="preserve"> d’entraînement sur lequel entraîner le </w:t>
+      </w:r>
+      <w:proofErr w:type="spellStart"/>
       <w:r>
         <w:rPr>
           <w:i/>
           <w:iCs/>
         </w:rPr>
-        <w:t>Local interpretable model-agnostic explanations</w:t>
-      </w:r>
-      <w:r>
-        <w:t>) qui permet de faire le lien localement (en utilisant un modèle local de substitution) entre des variables d’entrée et des prédictions.</w:t>
-      </w:r>
-    </w:p>
-    <w:p>
-      <w:pPr>
-        <w:pStyle w:val="ListParagraph"/>
-      </w:pPr>
-    </w:p>
-    <w:p>
-      <w:pPr>
-        <w:pStyle w:val="ListParagraph"/>
-        <w:numPr>
-          <w:ilvl w:val="0"/>
-          <w:numId w:val="13"/>
-        </w:numPr>
-        <w:jc w:val="both"/>
-      </w:pPr>
-      <w:r>
-        <w:t>Compromis entre modèle interprétable et efficace.</w:t>
-      </w:r>
+        <w:t>surrogate</w:t>
+      </w:r>
+      <w:proofErr w:type="spellEnd"/>
+      <w:r>
+        <w:rPr>
+          <w:i/>
+          <w:iCs/>
+        </w:rPr>
+        <w:t xml:space="preserve"> model</w:t>
+      </w:r>
+      <w:r>
+        <w:t xml:space="preserve">. </w:t>
+      </w:r>
+    </w:p>
+    <w:p>
       <w:bookmarkStart w:id="0" w:name="_GoBack"/>
       <w:bookmarkEnd w:id="0"/>
     </w:p>
-    <w:p/>
     <w:p/>
     <w:p/>
     <w:sectPr>
-      <w:footerReference w:type="default" r:id="rId14"/>
+      <w:footerReference w:type="default" r:id="rId16"/>
       <w:pgSz w:w="11906" w:h="16838"/>
       <w:pgMar w:top="1417" w:right="1417" w:bottom="1417" w:left="1417" w:header="708" w:footer="708" w:gutter="0"/>
       <w:cols w:space="708"/>
@@ -2978,7 +3562,7 @@
     <w:sdtContent>
       <w:p>
         <w:pPr>
-          <w:pStyle w:val="Footer"/>
+          <w:pStyle w:val="Pieddepage"/>
           <w:jc w:val="right"/>
         </w:pPr>
         <w:r>
@@ -3001,7 +3585,7 @@
   </w:sdt>
   <w:p>
     <w:pPr>
-      <w:pStyle w:val="Footer"/>
+      <w:pStyle w:val="Pieddepage"/>
     </w:pPr>
   </w:p>
 </w:ftr>
@@ -4977,13 +5561,13 @@
     <w:name w:val="Normal"/>
     <w:qFormat/>
   </w:style>
-  <w:style w:type="character" w:default="1" w:styleId="DefaultParagraphFont">
+  <w:style w:type="character" w:default="1" w:styleId="Policepardfaut">
     <w:name w:val="Default Paragraph Font"/>
     <w:uiPriority w:val="1"/>
     <w:semiHidden/>
     <w:unhideWhenUsed/>
   </w:style>
-  <w:style w:type="table" w:default="1" w:styleId="TableNormal">
+  <w:style w:type="table" w:default="1" w:styleId="TableauNormal">
     <w:name w:val="Normal Table"/>
     <w:uiPriority w:val="99"/>
     <w:semiHidden/>
@@ -4998,15 +5582,15 @@
       </w:tblCellMar>
     </w:tblPr>
   </w:style>
-  <w:style w:type="numbering" w:default="1" w:styleId="NoList">
+  <w:style w:type="numbering" w:default="1" w:styleId="Aucuneliste">
     <w:name w:val="No List"/>
     <w:uiPriority w:val="99"/>
     <w:semiHidden/>
     <w:unhideWhenUsed/>
   </w:style>
-  <w:style w:type="table" w:styleId="TableGrid">
+  <w:style w:type="table" w:styleId="Grilledutableau">
     <w:name w:val="Table Grid"/>
-    <w:basedOn w:val="TableNormal"/>
+    <w:basedOn w:val="TableauNormal"/>
     <w:uiPriority w:val="39"/>
     <w:rsid w:val="00F26F3B"/>
     <w:pPr>
@@ -5023,7 +5607,7 @@
       </w:tblBorders>
     </w:tblPr>
   </w:style>
-  <w:style w:type="paragraph" w:styleId="ListParagraph">
+  <w:style w:type="paragraph" w:styleId="Paragraphedeliste">
     <w:name w:val="List Paragraph"/>
     <w:basedOn w:val="Normal"/>
     <w:uiPriority w:val="34"/>
@@ -5034,9 +5618,9 @@
       <w:contextualSpacing/>
     </w:pPr>
   </w:style>
-  <w:style w:type="character" w:styleId="Strong">
+  <w:style w:type="character" w:styleId="lev">
     <w:name w:val="Strong"/>
-    <w:basedOn w:val="DefaultParagraphFont"/>
+    <w:basedOn w:val="Policepardfaut"/>
     <w:uiPriority w:val="22"/>
     <w:qFormat/>
     <w:rsid w:val="008130D2"/>
@@ -5045,10 +5629,10 @@
       <w:bCs/>
     </w:rPr>
   </w:style>
-  <w:style w:type="paragraph" w:styleId="Header">
+  <w:style w:type="paragraph" w:styleId="En-tte">
     <w:name w:val="header"/>
     <w:basedOn w:val="Normal"/>
-    <w:link w:val="HeaderChar"/>
+    <w:link w:val="En-tteCar"/>
     <w:uiPriority w:val="99"/>
     <w:unhideWhenUsed/>
     <w:rsid w:val="00810B93"/>
@@ -5060,17 +5644,17 @@
       <w:spacing w:after="0" w:line="240" w:lineRule="auto"/>
     </w:pPr>
   </w:style>
-  <w:style w:type="character" w:customStyle="1" w:styleId="HeaderChar">
-    <w:name w:val="Header Char"/>
-    <w:basedOn w:val="DefaultParagraphFont"/>
-    <w:link w:val="Header"/>
+  <w:style w:type="character" w:customStyle="1" w:styleId="En-tteCar">
+    <w:name w:val="En-tête Car"/>
+    <w:basedOn w:val="Policepardfaut"/>
+    <w:link w:val="En-tte"/>
     <w:uiPriority w:val="99"/>
     <w:rsid w:val="00810B93"/>
   </w:style>
-  <w:style w:type="paragraph" w:styleId="Footer">
+  <w:style w:type="paragraph" w:styleId="Pieddepage">
     <w:name w:val="footer"/>
     <w:basedOn w:val="Normal"/>
-    <w:link w:val="FooterChar"/>
+    <w:link w:val="PieddepageCar"/>
     <w:uiPriority w:val="99"/>
     <w:unhideWhenUsed/>
     <w:rsid w:val="00810B93"/>
@@ -5082,26 +5666,26 @@
       <w:spacing w:after="0" w:line="240" w:lineRule="auto"/>
     </w:pPr>
   </w:style>
-  <w:style w:type="character" w:customStyle="1" w:styleId="FooterChar">
-    <w:name w:val="Footer Char"/>
-    <w:basedOn w:val="DefaultParagraphFont"/>
-    <w:link w:val="Footer"/>
+  <w:style w:type="character" w:customStyle="1" w:styleId="PieddepageCar">
+    <w:name w:val="Pied de page Car"/>
+    <w:basedOn w:val="Policepardfaut"/>
+    <w:link w:val="Pieddepage"/>
     <w:uiPriority w:val="99"/>
     <w:rsid w:val="00810B93"/>
   </w:style>
   <w:style w:type="character" w:customStyle="1" w:styleId="uiqtextrenderedqtext">
     <w:name w:val="ui_qtext_rendered_qtext"/>
-    <w:basedOn w:val="DefaultParagraphFont"/>
+    <w:basedOn w:val="Policepardfaut"/>
     <w:rsid w:val="009D041D"/>
   </w:style>
   <w:style w:type="character" w:customStyle="1" w:styleId="mi">
     <w:name w:val="mi"/>
-    <w:basedOn w:val="DefaultParagraphFont"/>
+    <w:basedOn w:val="Policepardfaut"/>
     <w:rsid w:val="00D117A6"/>
   </w:style>
   <w:style w:type="character" w:customStyle="1" w:styleId="mo">
     <w:name w:val="mo"/>
-    <w:basedOn w:val="DefaultParagraphFont"/>
+    <w:basedOn w:val="Policepardfaut"/>
     <w:rsid w:val="00D117A6"/>
   </w:style>
 </w:styles>

</xml_diff>